<commit_message>
=srs_draft.docx( Reviewed and Signed)
</commit_message>
<xml_diff>
--- a/docs/srs_draft.docx
+++ b/docs/srs_draft.docx
@@ -1,6 +1,6 @@
 
 <file path=word/document.xml><?xml version="1.0" encoding="utf-8"?>
-<w:document xmlns:wpc="http://schemas.microsoft.com/office/word/2010/wordprocessingCanvas" xmlns:cx="http://schemas.microsoft.com/office/drawing/2014/chartex" xmlns:cx1="http://schemas.microsoft.com/office/drawing/2015/9/8/chartex" xmlns:cx2="http://schemas.microsoft.com/office/drawing/2015/10/21/chartex" xmlns:cx3="http://schemas.microsoft.com/office/drawing/2016/5/9/chartex" xmlns:cx4="http://schemas.microsoft.com/office/drawing/2016/5/10/chartex" xmlns:cx5="http://schemas.microsoft.com/office/drawing/2016/5/11/chartex" xmlns:cx6="http://schemas.microsoft.com/office/drawing/2016/5/12/chartex" xmlns:cx7="http://schemas.microsoft.com/office/drawing/2016/5/13/chartex" xmlns:cx8="http://schemas.microsoft.com/office/drawing/2016/5/14/chartex" xmlns:mc="http://schemas.openxmlformats.org/markup-compatibility/2006" xmlns:aink="http://schemas.microsoft.com/office/drawing/2016/ink" xmlns:am3d="http://schemas.microsoft.com/office/drawing/2017/model3d" xmlns:o="urn:schemas-microsoft-com:office:office" xmlns:r="http://schemas.openxmlformats.org/officeDocument/2006/relationships" xmlns:m="http://schemas.openxmlformats.org/officeDocument/2006/math" xmlns:v="urn:schemas-microsoft-com:vml" xmlns:wp14="http://schemas.microsoft.com/office/word/2010/wordprocessingDrawing" xmlns:wp="http://schemas.openxmlformats.org/drawingml/2006/wordprocessingDrawing" xmlns:w10="urn:schemas-microsoft-com:office:word" xmlns:w="http://schemas.openxmlformats.org/wordprocessingml/2006/main" xmlns:w14="http://schemas.microsoft.com/office/word/2010/wordml" xmlns:w15="http://schemas.microsoft.com/office/word/2012/wordml" xmlns:w16cex="http://schemas.microsoft.com/office/word/2018/wordml/cex" xmlns:w16cid="http://schemas.microsoft.com/office/word/2016/wordml/cid" xmlns:w16="http://schemas.microsoft.com/office/word/2018/wordml" xmlns:w16se="http://schemas.microsoft.com/office/word/2015/wordml/symex" xmlns:wpg="http://schemas.microsoft.com/office/word/2010/wordprocessingGroup" xmlns:wpi="http://schemas.microsoft.com/office/word/2010/wordprocessingInk" xmlns:wne="http://schemas.microsoft.com/office/word/2006/wordml" xmlns:wps="http://schemas.microsoft.com/office/word/2010/wordprocessingShape" mc:Ignorable="w14 w15 w16se w16cid w16 w16cex wp14">
+<w:document xmlns:wpc="http://schemas.microsoft.com/office/word/2010/wordprocessingCanvas" xmlns:cx="http://schemas.microsoft.com/office/drawing/2014/chartex" xmlns:cx1="http://schemas.microsoft.com/office/drawing/2015/9/8/chartex" xmlns:cx2="http://schemas.microsoft.com/office/drawing/2015/10/21/chartex" xmlns:cx3="http://schemas.microsoft.com/office/drawing/2016/5/9/chartex" xmlns:cx4="http://schemas.microsoft.com/office/drawing/2016/5/10/chartex" xmlns:cx5="http://schemas.microsoft.com/office/drawing/2016/5/11/chartex" xmlns:cx6="http://schemas.microsoft.com/office/drawing/2016/5/12/chartex" xmlns:cx7="http://schemas.microsoft.com/office/drawing/2016/5/13/chartex" xmlns:cx8="http://schemas.microsoft.com/office/drawing/2016/5/14/chartex" xmlns:mc="http://schemas.openxmlformats.org/markup-compatibility/2006" xmlns:aink="http://schemas.microsoft.com/office/drawing/2016/ink" xmlns:am3d="http://schemas.microsoft.com/office/drawing/2017/model3d" xmlns:o="urn:schemas-microsoft-com:office:office" xmlns:r="http://schemas.openxmlformats.org/officeDocument/2006/relationships" xmlns:m="http://schemas.openxmlformats.org/officeDocument/2006/math" xmlns:v="urn:schemas-microsoft-com:vml" xmlns:wp14="http://schemas.microsoft.com/office/word/2010/wordprocessingDrawing" xmlns:wp="http://schemas.openxmlformats.org/drawingml/2006/wordprocessingDrawing" xmlns:w10="urn:schemas-microsoft-com:office:word" xmlns:w="http://schemas.openxmlformats.org/wordprocessingml/2006/main" xmlns:w14="http://schemas.microsoft.com/office/word/2010/wordml" xmlns:w15="http://schemas.microsoft.com/office/word/2012/wordml" xmlns:w16cid="http://schemas.microsoft.com/office/word/2016/wordml/cid" xmlns:w16se="http://schemas.microsoft.com/office/word/2015/wordml/symex" xmlns:wpg="http://schemas.microsoft.com/office/word/2010/wordprocessingGroup" xmlns:wpi="http://schemas.microsoft.com/office/word/2010/wordprocessingInk" xmlns:wne="http://schemas.microsoft.com/office/word/2006/wordml" xmlns:wps="http://schemas.microsoft.com/office/word/2010/wordprocessingShape" mc:Ignorable="w14 w15 w16se w16cid wp14">
   <w:body>
     <w:p>
       <w:r>
@@ -117,7 +117,7 @@
               </wp:anchor>
             </w:drawing>
           </mc:Choice>
-          <mc:Fallback>
+          <mc:Fallback xmlns:w16="http://schemas.microsoft.com/office/word/2018/wordml" xmlns:w16cex="http://schemas.microsoft.com/office/word/2018/wordml/cex">
             <w:pict>
               <v:rect w14:anchorId="13C20594" id="Text Box 154" o:spid="_x0000_s1026" style="position:absolute;margin-left:0;margin-top:237.6pt;width:588.7pt;height:290.25pt;z-index:2;visibility:visible;mso-wrap-style:square;mso-width-percent:940;mso-height-percent:360;mso-wrap-distance-left:9pt;mso-wrap-distance-top:0;mso-wrap-distance-right:9pt;mso-wrap-distance-bottom:0;mso-position-horizontal:center;mso-position-horizontal-relative:page;mso-position-vertical:absolute;mso-position-vertical-relative:page;mso-width-percent:940;mso-height-percent:360;mso-width-relative:page;mso-height-relative:page;v-text-anchor:bottom" o:gfxdata="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" filled="f" stroked="f" strokeweight=".18mm">
                 <v:textbox inset="126pt,0,54pt,0">
@@ -312,7 +312,7 @@
               </wp:anchor>
             </w:drawing>
           </mc:Choice>
-          <mc:Fallback>
+          <mc:Fallback xmlns:w16="http://schemas.microsoft.com/office/word/2018/wordml" xmlns:w16cex="http://schemas.microsoft.com/office/word/2018/wordml/cex">
             <w:pict>
               <v:group id="shape_0" alt="Group 149" style="position:absolute;margin-left:18pt;margin-top:18.2pt;width:576pt;height:95.7pt" coordorigin="360,364" coordsize="11520,1914">
                 <v:rect id="shape_0" ID="Rectangle 151" stroked="f" style="position:absolute;left:360;top:364;width:11519;height:1913;mso-position-horizontal:center;mso-position-horizontal-relative:page;mso-position-vertical-relative:page">
@@ -460,7 +460,7 @@
               </wp:anchor>
             </w:drawing>
           </mc:Choice>
-          <mc:Fallback>
+          <mc:Fallback xmlns:w16="http://schemas.microsoft.com/office/word/2018/wordml" xmlns:w16cex="http://schemas.microsoft.com/office/word/2018/wordml/cex">
             <w:pict>
               <v:rect w14:anchorId="3DE1C263" id="Text Box 2" o:spid="_x0000_s1027" style="position:absolute;margin-left:0;margin-top:481.5pt;width:186.4pt;height:117.9pt;z-index:4;visibility:visible;mso-wrap-style:square;mso-width-percent:400;mso-height-percent:200;mso-wrap-distance-left:9pt;mso-wrap-distance-top:3.6pt;mso-wrap-distance-right:9pt;mso-wrap-distance-bottom:3.6pt;mso-position-horizontal:center;mso-position-horizontal-relative:margin;mso-position-vertical:absolute;mso-position-vertical-relative:text;mso-width-percent:400;mso-height-percent:200;mso-width-relative:margin;mso-height-relative:margin;v-text-anchor:top" o:gfxdata="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" strokeweight=".26mm">
                 <v:textbox style="mso-fit-shape-to-text:t">
@@ -1108,11 +1108,15 @@
               <w:spacing w:after="43"/>
               <w:jc w:val="center"/>
               <w:rPr>
-                <w:b/>
-                <w:sz w:val="20"/>
-                <w:szCs w:val="20"/>
+                <w:bCs/>
               </w:rPr>
             </w:pPr>
+            <w:r>
+              <w:rPr>
+                <w:bCs/>
+              </w:rPr>
+              <w:t>Sandhya Joshi</w:t>
+            </w:r>
           </w:p>
         </w:tc>
         <w:tc>
@@ -1131,10 +1135,15 @@
               <w:ind w:left="4"/>
               <w:jc w:val="center"/>
               <w:rPr>
-                <w:sz w:val="20"/>
-                <w:szCs w:val="20"/>
+                <w:bCs/>
               </w:rPr>
             </w:pPr>
+            <w:r>
+              <w:rPr>
+                <w:bCs/>
+              </w:rPr>
+              <w:t>1.1</w:t>
+            </w:r>
           </w:p>
         </w:tc>
         <w:tc>
@@ -1152,7 +1161,16 @@
             <w:pPr>
               <w:ind w:left="4"/>
               <w:jc w:val="center"/>
+              <w:rPr>
+                <w:rFonts w:ascii="Blackadder ITC" w:hAnsi="Blackadder ITC"/>
+              </w:rPr>
             </w:pPr>
+            <w:r>
+              <w:rPr>
+                <w:rFonts w:ascii="Blackadder ITC" w:hAnsi="Blackadder ITC"/>
+              </w:rPr>
+              <w:t>Sandhya Joshi</w:t>
+            </w:r>
           </w:p>
         </w:tc>
         <w:tc>
@@ -1170,11 +1188,13 @@
             <w:pPr>
               <w:ind w:left="8"/>
               <w:jc w:val="center"/>
-              <w:rPr>
-                <w:sz w:val="20"/>
-                <w:szCs w:val="20"/>
-              </w:rPr>
             </w:pPr>
+            <w:r>
+              <w:t>2020-06-2</w:t>
+            </w:r>
+            <w:r>
+              <w:t>1</w:t>
+            </w:r>
           </w:p>
         </w:tc>
       </w:tr>
@@ -10598,7 +10618,12 @@
     </w:p>
     <w:p>
       <w:r>
-        <w:t>Most of the policy members call the customer care line with questions regarding their benefits, claims, and billing or with questions regarding specialists who are members of the insurance network. The employee needs to provide this information within a certain time frame. According to company customer service policy, they cannot keep the customer on hold for more than 3 min. The employee must be able to access this information in a fast and accurate manner. They need technology that can pull information based on a person</w:t>
+        <w:t>Most of the policy members call the customer care line with questions regarding their benefits, claims, and billing or with questions regarding specialists who are members of the insu</w:t>
+      </w:r>
+      <w:bookmarkStart w:id="10" w:name="_GoBack"/>
+      <w:bookmarkEnd w:id="10"/>
+      <w:r>
+        <w:t>rance network. The employee needs to provide this information within a certain time frame. According to company customer service policy, they cannot keep the customer on hold for more than 3 min. The employee must be able to access this information in a fast and accurate manner. They need technology that can pull information based on a person</w:t>
       </w:r>
       <w:r>
         <w:t>’</w:t>
@@ -10626,7 +10651,7 @@
         </w:rPr>
         <w:tab/>
       </w:r>
-      <w:bookmarkStart w:id="10" w:name="_Toc43559754"/>
+      <w:bookmarkStart w:id="11" w:name="_Toc43559754"/>
       <w:r>
         <w:rPr>
           <w:color w:val="auto"/>
@@ -10634,7 +10659,7 @@
         </w:rPr>
         <w:t>General Constraints</w:t>
       </w:r>
-      <w:bookmarkEnd w:id="10"/>
+      <w:bookmarkEnd w:id="11"/>
     </w:p>
     <w:p>
       <w:r>
@@ -10665,7 +10690,7 @@
           <w:szCs w:val="24"/>
         </w:rPr>
       </w:pPr>
-      <w:bookmarkStart w:id="11" w:name="_Toc43559755"/>
+      <w:bookmarkStart w:id="12" w:name="_Toc43559755"/>
       <w:r>
         <w:rPr>
           <w:color w:val="auto"/>
@@ -10674,7 +10699,7 @@
         </w:rPr>
         <w:t>Collaboration Tools</w:t>
       </w:r>
-      <w:bookmarkEnd w:id="11"/>
+      <w:bookmarkEnd w:id="12"/>
     </w:p>
     <w:p>
       <w:pPr>
@@ -10689,7 +10714,7 @@
           <w:szCs w:val="22"/>
         </w:rPr>
       </w:pPr>
-      <w:bookmarkStart w:id="12" w:name="_Toc43559756"/>
+      <w:bookmarkStart w:id="13" w:name="_Toc43559756"/>
       <w:r>
         <w:rPr>
           <w:color w:val="auto"/>
@@ -10698,7 +10723,7 @@
         </w:rPr>
         <w:t>Communication</w:t>
       </w:r>
-      <w:bookmarkEnd w:id="12"/>
+      <w:bookmarkEnd w:id="13"/>
     </w:p>
     <w:p>
       <w:r>
@@ -10713,7 +10738,7 @@
           <w:numId w:val="2"/>
         </w:numPr>
       </w:pPr>
-      <w:bookmarkStart w:id="13" w:name="_Toc43559757"/>
+      <w:bookmarkStart w:id="14" w:name="_Toc43559757"/>
       <w:r>
         <w:rPr>
           <w:color w:val="auto"/>
@@ -10722,7 +10747,7 @@
         </w:rPr>
         <w:t>Document Storage And Control</w:t>
       </w:r>
-      <w:bookmarkEnd w:id="13"/>
+      <w:bookmarkEnd w:id="14"/>
     </w:p>
     <w:p>
       <w:r>
@@ -10737,7 +10762,7 @@
           <w:numId w:val="2"/>
         </w:numPr>
       </w:pPr>
-      <w:bookmarkStart w:id="14" w:name="_Toc43559758"/>
+      <w:bookmarkStart w:id="15" w:name="_Toc43559758"/>
       <w:r>
         <w:rPr>
           <w:color w:val="auto"/>
@@ -10746,7 +10771,7 @@
         </w:rPr>
         <w:t>File Sharing And Management</w:t>
       </w:r>
-      <w:bookmarkEnd w:id="14"/>
+      <w:bookmarkEnd w:id="15"/>
     </w:p>
     <w:p>
       <w:r>
@@ -10766,7 +10791,7 @@
           <w:szCs w:val="22"/>
         </w:rPr>
       </w:pPr>
-      <w:bookmarkStart w:id="15" w:name="_Toc43559759"/>
+      <w:bookmarkStart w:id="16" w:name="_Toc43559759"/>
       <w:r>
         <w:rPr>
           <w:color w:val="auto"/>
@@ -10776,7 +10801,7 @@
         <w:lastRenderedPageBreak/>
         <w:t>Project Management</w:t>
       </w:r>
-      <w:bookmarkEnd w:id="15"/>
+      <w:bookmarkEnd w:id="16"/>
     </w:p>
     <w:p>
       <w:r>
@@ -10791,7 +10816,7 @@
           <w:numId w:val="2"/>
         </w:numPr>
       </w:pPr>
-      <w:bookmarkStart w:id="16" w:name="_Toc43559760"/>
+      <w:bookmarkStart w:id="17" w:name="_Toc43559760"/>
       <w:r>
         <w:rPr>
           <w:color w:val="auto"/>
@@ -10800,7 +10825,7 @@
         </w:rPr>
         <w:t>Version Control For Your Documents</w:t>
       </w:r>
-      <w:bookmarkEnd w:id="16"/>
+      <w:bookmarkEnd w:id="17"/>
     </w:p>
     <w:p>
       <w:r>
@@ -10820,7 +10845,7 @@
           <w:sz w:val="28"/>
         </w:rPr>
       </w:pPr>
-      <w:bookmarkStart w:id="17" w:name="_Toc43559761"/>
+      <w:bookmarkStart w:id="18" w:name="_Toc43559761"/>
       <w:r>
         <w:rPr>
           <w:color w:val="auto"/>
@@ -10828,7 +10853,7 @@
         </w:rPr>
         <w:t>Business Requirements</w:t>
       </w:r>
-      <w:bookmarkEnd w:id="17"/>
+      <w:bookmarkEnd w:id="18"/>
     </w:p>
     <w:p>
       <w:pPr>
@@ -10849,7 +10874,7 @@
         </w:rPr>
         <w:tab/>
       </w:r>
-      <w:bookmarkStart w:id="18" w:name="_Toc43559762"/>
+      <w:bookmarkStart w:id="19" w:name="_Toc43559762"/>
       <w:r>
         <w:rPr>
           <w:color w:val="auto"/>
@@ -10857,7 +10882,7 @@
         </w:rPr>
         <w:t>B1</w:t>
       </w:r>
-      <w:bookmarkEnd w:id="18"/>
+      <w:bookmarkEnd w:id="19"/>
     </w:p>
     <w:p>
       <w:r>
@@ -10883,7 +10908,7 @@
         </w:rPr>
         <w:tab/>
       </w:r>
-      <w:bookmarkStart w:id="19" w:name="_Toc43559763"/>
+      <w:bookmarkStart w:id="20" w:name="_Toc43559763"/>
       <w:r>
         <w:rPr>
           <w:color w:val="auto"/>
@@ -10891,7 +10916,7 @@
         </w:rPr>
         <w:t>B2</w:t>
       </w:r>
-      <w:bookmarkEnd w:id="19"/>
+      <w:bookmarkEnd w:id="20"/>
     </w:p>
     <w:p>
       <w:r>
@@ -10917,7 +10942,7 @@
         </w:rPr>
         <w:t xml:space="preserve">   </w:t>
       </w:r>
-      <w:bookmarkStart w:id="20" w:name="_Toc43559764"/>
+      <w:bookmarkStart w:id="21" w:name="_Toc43559764"/>
       <w:r>
         <w:rPr>
           <w:color w:val="auto"/>
@@ -10925,7 +10950,7 @@
         </w:rPr>
         <w:t>B3</w:t>
       </w:r>
-      <w:bookmarkEnd w:id="20"/>
+      <w:bookmarkEnd w:id="21"/>
     </w:p>
     <w:p>
       <w:r>
@@ -10951,7 +10976,7 @@
         </w:rPr>
         <w:t xml:space="preserve">   </w:t>
       </w:r>
-      <w:bookmarkStart w:id="21" w:name="_Toc43559765"/>
+      <w:bookmarkStart w:id="22" w:name="_Toc43559765"/>
       <w:r>
         <w:rPr>
           <w:color w:val="auto"/>
@@ -10959,7 +10984,7 @@
         </w:rPr>
         <w:t>B4</w:t>
       </w:r>
-      <w:bookmarkEnd w:id="21"/>
+      <w:bookmarkEnd w:id="22"/>
     </w:p>
     <w:p>
       <w:r>
@@ -10985,7 +11010,7 @@
         </w:rPr>
         <w:t xml:space="preserve">    </w:t>
       </w:r>
-      <w:bookmarkStart w:id="22" w:name="_Toc43559766"/>
+      <w:bookmarkStart w:id="23" w:name="_Toc43559766"/>
       <w:r>
         <w:rPr>
           <w:color w:val="auto"/>
@@ -10993,7 +11018,7 @@
         </w:rPr>
         <w:t>B5</w:t>
       </w:r>
-      <w:bookmarkEnd w:id="22"/>
+      <w:bookmarkEnd w:id="23"/>
     </w:p>
     <w:p>
       <w:r>
@@ -11013,7 +11038,7 @@
           <w:sz w:val="28"/>
         </w:rPr>
       </w:pPr>
-      <w:bookmarkStart w:id="23" w:name="_Toc43559767"/>
+      <w:bookmarkStart w:id="24" w:name="_Toc43559767"/>
       <w:r>
         <w:rPr>
           <w:color w:val="auto"/>
@@ -11021,7 +11046,7 @@
         </w:rPr>
         <w:t>Functional Requirements</w:t>
       </w:r>
-      <w:bookmarkEnd w:id="23"/>
+      <w:bookmarkEnd w:id="24"/>
     </w:p>
     <w:p>
       <w:pPr>
@@ -11042,7 +11067,7 @@
         </w:rPr>
         <w:tab/>
       </w:r>
-      <w:bookmarkStart w:id="24" w:name="_Toc43559768"/>
+      <w:bookmarkStart w:id="25" w:name="_Toc43559768"/>
       <w:r>
         <w:rPr>
           <w:color w:val="auto"/>
@@ -11050,7 +11075,7 @@
         </w:rPr>
         <w:t>F1</w:t>
       </w:r>
-      <w:bookmarkEnd w:id="24"/>
+      <w:bookmarkEnd w:id="25"/>
     </w:p>
     <w:p>
       <w:r>
@@ -11076,7 +11101,7 @@
         </w:rPr>
         <w:tab/>
       </w:r>
-      <w:bookmarkStart w:id="25" w:name="_Toc43559769"/>
+      <w:bookmarkStart w:id="26" w:name="_Toc43559769"/>
       <w:r>
         <w:rPr>
           <w:color w:val="auto"/>
@@ -11084,7 +11109,7 @@
         </w:rPr>
         <w:t>F2</w:t>
       </w:r>
-      <w:bookmarkEnd w:id="25"/>
+      <w:bookmarkEnd w:id="26"/>
     </w:p>
     <w:p>
       <w:r>
@@ -11110,7 +11135,7 @@
         </w:rPr>
         <w:tab/>
       </w:r>
-      <w:bookmarkStart w:id="26" w:name="_Toc43559770"/>
+      <w:bookmarkStart w:id="27" w:name="_Toc43559770"/>
       <w:r>
         <w:rPr>
           <w:color w:val="auto"/>
@@ -11118,7 +11143,7 @@
         </w:rPr>
         <w:t>F3</w:t>
       </w:r>
-      <w:bookmarkEnd w:id="26"/>
+      <w:bookmarkEnd w:id="27"/>
     </w:p>
     <w:p>
       <w:r>
@@ -11144,7 +11169,7 @@
         </w:rPr>
         <w:tab/>
       </w:r>
-      <w:bookmarkStart w:id="27" w:name="_Toc43559771"/>
+      <w:bookmarkStart w:id="28" w:name="_Toc43559771"/>
       <w:r>
         <w:rPr>
           <w:color w:val="auto"/>
@@ -11152,7 +11177,7 @@
         </w:rPr>
         <w:t>F4</w:t>
       </w:r>
-      <w:bookmarkEnd w:id="27"/>
+      <w:bookmarkEnd w:id="28"/>
     </w:p>
     <w:p>
       <w:r>
@@ -11178,7 +11203,7 @@
         </w:rPr>
         <w:tab/>
       </w:r>
-      <w:bookmarkStart w:id="28" w:name="_Toc43559772"/>
+      <w:bookmarkStart w:id="29" w:name="_Toc43559772"/>
       <w:r>
         <w:rPr>
           <w:color w:val="auto"/>
@@ -11186,7 +11211,7 @@
         </w:rPr>
         <w:t>F5</w:t>
       </w:r>
-      <w:bookmarkEnd w:id="28"/>
+      <w:bookmarkEnd w:id="29"/>
     </w:p>
     <w:p>
       <w:r>
@@ -11213,7 +11238,7 @@
         <w:lastRenderedPageBreak/>
         <w:tab/>
       </w:r>
-      <w:bookmarkStart w:id="29" w:name="_Toc43559773"/>
+      <w:bookmarkStart w:id="30" w:name="_Toc43559773"/>
       <w:r>
         <w:rPr>
           <w:color w:val="auto"/>
@@ -11221,7 +11246,7 @@
         </w:rPr>
         <w:t>F6</w:t>
       </w:r>
-      <w:bookmarkEnd w:id="29"/>
+      <w:bookmarkEnd w:id="30"/>
     </w:p>
     <w:p>
       <w:r>
@@ -11247,7 +11272,7 @@
         </w:rPr>
         <w:tab/>
       </w:r>
-      <w:bookmarkStart w:id="30" w:name="_Toc43559774"/>
+      <w:bookmarkStart w:id="31" w:name="_Toc43559774"/>
       <w:r>
         <w:rPr>
           <w:color w:val="auto"/>
@@ -11255,7 +11280,7 @@
         </w:rPr>
         <w:t>F7</w:t>
       </w:r>
-      <w:bookmarkEnd w:id="30"/>
+      <w:bookmarkEnd w:id="31"/>
     </w:p>
     <w:p>
       <w:r>
@@ -11281,7 +11306,7 @@
         </w:rPr>
         <w:tab/>
       </w:r>
-      <w:bookmarkStart w:id="31" w:name="_Toc43559775"/>
+      <w:bookmarkStart w:id="32" w:name="_Toc43559775"/>
       <w:r>
         <w:rPr>
           <w:color w:val="auto"/>
@@ -11289,7 +11314,7 @@
         </w:rPr>
         <w:t>F8</w:t>
       </w:r>
-      <w:bookmarkEnd w:id="31"/>
+      <w:bookmarkEnd w:id="32"/>
     </w:p>
     <w:p>
       <w:r>
@@ -11311,7 +11336,7 @@
           <w:szCs w:val="28"/>
         </w:rPr>
       </w:pPr>
-      <w:bookmarkStart w:id="32" w:name="_Toc43559776"/>
+      <w:bookmarkStart w:id="33" w:name="_Toc43559776"/>
       <w:r>
         <w:rPr>
           <w:rStyle w:val="Heading1Char"/>
@@ -11321,7 +11346,7 @@
         </w:rPr>
         <w:t>Interface Requirements</w:t>
       </w:r>
-      <w:bookmarkEnd w:id="32"/>
+      <w:bookmarkEnd w:id="33"/>
     </w:p>
     <w:p>
       <w:pPr>
@@ -11335,7 +11360,7 @@
           <w:sz w:val="24"/>
         </w:rPr>
       </w:pPr>
-      <w:bookmarkStart w:id="33" w:name="_Toc43559777"/>
+      <w:bookmarkStart w:id="34" w:name="_Toc43559777"/>
       <w:r>
         <w:rPr>
           <w:color w:val="auto"/>
@@ -11343,7 +11368,7 @@
         </w:rPr>
         <w:t>User Interfaces</w:t>
       </w:r>
-      <w:bookmarkEnd w:id="33"/>
+      <w:bookmarkEnd w:id="34"/>
     </w:p>
     <w:p>
       <w:pPr>
@@ -11358,7 +11383,7 @@
           <w:szCs w:val="22"/>
         </w:rPr>
       </w:pPr>
-      <w:bookmarkStart w:id="34" w:name="_Toc43559778"/>
+      <w:bookmarkStart w:id="35" w:name="_Toc43559778"/>
       <w:r>
         <w:rPr>
           <w:color w:val="auto"/>
@@ -11367,7 +11392,7 @@
         </w:rPr>
         <w:t>GUI</w:t>
       </w:r>
-      <w:bookmarkEnd w:id="34"/>
+      <w:bookmarkEnd w:id="35"/>
     </w:p>
     <w:p>
       <w:pPr>
@@ -11380,14 +11405,14 @@
           <w:color w:val="auto"/>
         </w:rPr>
       </w:pPr>
-      <w:bookmarkStart w:id="35" w:name="_Toc43559779"/>
+      <w:bookmarkStart w:id="36" w:name="_Toc43559779"/>
       <w:r>
         <w:rPr>
           <w:color w:val="auto"/>
         </w:rPr>
         <w:t>I1</w:t>
       </w:r>
-      <w:bookmarkEnd w:id="35"/>
+      <w:bookmarkEnd w:id="36"/>
     </w:p>
     <w:p>
       <w:r>
@@ -11405,14 +11430,14 @@
           <w:color w:val="auto"/>
         </w:rPr>
       </w:pPr>
-      <w:bookmarkStart w:id="36" w:name="_Toc43559780"/>
+      <w:bookmarkStart w:id="37" w:name="_Toc43559780"/>
       <w:r>
         <w:rPr>
           <w:color w:val="auto"/>
         </w:rPr>
         <w:t>I1</w:t>
       </w:r>
-      <w:bookmarkEnd w:id="36"/>
+      <w:bookmarkEnd w:id="37"/>
     </w:p>
     <w:p>
       <w:r>
@@ -11430,14 +11455,14 @@
           <w:color w:val="auto"/>
         </w:rPr>
       </w:pPr>
-      <w:bookmarkStart w:id="37" w:name="_Toc43559781"/>
+      <w:bookmarkStart w:id="38" w:name="_Toc43559781"/>
       <w:r>
         <w:rPr>
           <w:color w:val="auto"/>
         </w:rPr>
         <w:t>I3</w:t>
       </w:r>
-      <w:bookmarkEnd w:id="37"/>
+      <w:bookmarkEnd w:id="38"/>
     </w:p>
     <w:p>
       <w:r>
@@ -11455,14 +11480,14 @@
           <w:color w:val="auto"/>
         </w:rPr>
       </w:pPr>
-      <w:bookmarkStart w:id="38" w:name="_Toc43559782"/>
+      <w:bookmarkStart w:id="39" w:name="_Toc43559782"/>
       <w:r>
         <w:rPr>
           <w:color w:val="auto"/>
         </w:rPr>
         <w:t>I4</w:t>
       </w:r>
-      <w:bookmarkEnd w:id="38"/>
+      <w:bookmarkEnd w:id="39"/>
     </w:p>
     <w:p>
       <w:r>
@@ -11480,14 +11505,14 @@
           <w:color w:val="auto"/>
         </w:rPr>
       </w:pPr>
-      <w:bookmarkStart w:id="39" w:name="_Toc43559783"/>
+      <w:bookmarkStart w:id="40" w:name="_Toc43559783"/>
       <w:r>
         <w:rPr>
           <w:color w:val="auto"/>
         </w:rPr>
         <w:t>I5</w:t>
       </w:r>
-      <w:bookmarkEnd w:id="39"/>
+      <w:bookmarkEnd w:id="40"/>
     </w:p>
     <w:p>
       <w:r>
@@ -11507,7 +11532,7 @@
           <w:szCs w:val="22"/>
         </w:rPr>
       </w:pPr>
-      <w:bookmarkStart w:id="40" w:name="_Toc43559784"/>
+      <w:bookmarkStart w:id="41" w:name="_Toc43559784"/>
       <w:r>
         <w:rPr>
           <w:color w:val="auto"/>
@@ -11516,7 +11541,7 @@
         </w:rPr>
         <w:t>CLI</w:t>
       </w:r>
-      <w:bookmarkEnd w:id="40"/>
+      <w:bookmarkEnd w:id="41"/>
     </w:p>
     <w:p>
       <w:pPr>
@@ -11531,7 +11556,7 @@
           <w:szCs w:val="22"/>
         </w:rPr>
       </w:pPr>
-      <w:bookmarkStart w:id="41" w:name="_Toc43559785"/>
+      <w:bookmarkStart w:id="42" w:name="_Toc43559785"/>
       <w:r>
         <w:rPr>
           <w:color w:val="auto"/>
@@ -11540,7 +11565,7 @@
         </w:rPr>
         <w:t>API</w:t>
       </w:r>
-      <w:bookmarkEnd w:id="41"/>
+      <w:bookmarkEnd w:id="42"/>
     </w:p>
     <w:p>
       <w:pPr>
@@ -11561,7 +11586,7 @@
         </w:rPr>
         <w:tab/>
       </w:r>
-      <w:bookmarkStart w:id="42" w:name="_Toc43559786"/>
+      <w:bookmarkStart w:id="43" w:name="_Toc43559786"/>
       <w:r>
         <w:rPr>
           <w:color w:val="auto"/>
@@ -11569,7 +11594,7 @@
         </w:rPr>
         <w:t>Hardware Interfaces</w:t>
       </w:r>
-      <w:bookmarkEnd w:id="42"/>
+      <w:bookmarkEnd w:id="43"/>
     </w:p>
     <w:p>
       <w:pPr>
@@ -11584,7 +11609,7 @@
           <w:szCs w:val="22"/>
         </w:rPr>
       </w:pPr>
-      <w:bookmarkStart w:id="43" w:name="_Toc43559787"/>
+      <w:bookmarkStart w:id="44" w:name="_Toc43559787"/>
       <w:r>
         <w:rPr>
           <w:color w:val="auto"/>
@@ -11593,7 +11618,7 @@
         </w:rPr>
         <w:t>I6</w:t>
       </w:r>
-      <w:bookmarkEnd w:id="43"/>
+      <w:bookmarkEnd w:id="44"/>
     </w:p>
     <w:p>
       <w:r>
@@ -11619,7 +11644,7 @@
         </w:rPr>
         <w:tab/>
       </w:r>
-      <w:bookmarkStart w:id="44" w:name="_Toc43559788"/>
+      <w:bookmarkStart w:id="45" w:name="_Toc43559788"/>
       <w:r>
         <w:rPr>
           <w:color w:val="auto"/>
@@ -11627,7 +11652,7 @@
         </w:rPr>
         <w:t>Communication Interfaces</w:t>
       </w:r>
-      <w:bookmarkEnd w:id="44"/>
+      <w:bookmarkEnd w:id="45"/>
     </w:p>
     <w:p>
       <w:pPr>
@@ -11642,24 +11667,16 @@
           <w:szCs w:val="22"/>
         </w:rPr>
       </w:pPr>
-      <w:bookmarkStart w:id="45" w:name="_Toc43559789"/>
+      <w:bookmarkStart w:id="46" w:name="_Toc43559789"/>
       <w:r>
         <w:rPr>
           <w:color w:val="auto"/>
           <w:sz w:val="22"/>
           <w:szCs w:val="22"/>
         </w:rPr>
-        <w:t>I</w:t>
-      </w:r>
-      <w:r>
-        <w:rPr>
-          <w:color w:val="auto"/>
-          <w:sz w:val="22"/>
-          <w:szCs w:val="22"/>
-        </w:rPr>
-        <w:t>7</w:t>
-      </w:r>
-      <w:bookmarkEnd w:id="45"/>
+        <w:t>I7</w:t>
+      </w:r>
+      <w:bookmarkEnd w:id="46"/>
     </w:p>
     <w:p>
       <w:r>
@@ -11685,7 +11702,7 @@
         </w:rPr>
         <w:tab/>
       </w:r>
-      <w:bookmarkStart w:id="46" w:name="_Toc43559790"/>
+      <w:bookmarkStart w:id="47" w:name="_Toc43559790"/>
       <w:r>
         <w:rPr>
           <w:color w:val="auto"/>
@@ -11693,7 +11710,7 @@
         </w:rPr>
         <w:t>Software Interfaces</w:t>
       </w:r>
-      <w:bookmarkEnd w:id="46"/>
+      <w:bookmarkEnd w:id="47"/>
     </w:p>
     <w:p>
       <w:pPr>
@@ -11708,24 +11725,16 @@
           <w:szCs w:val="22"/>
         </w:rPr>
       </w:pPr>
-      <w:bookmarkStart w:id="47" w:name="_Toc43559791"/>
+      <w:bookmarkStart w:id="48" w:name="_Toc43559791"/>
       <w:r>
         <w:rPr>
           <w:color w:val="auto"/>
           <w:sz w:val="22"/>
           <w:szCs w:val="22"/>
         </w:rPr>
-        <w:t>I</w:t>
-      </w:r>
-      <w:r>
-        <w:rPr>
-          <w:color w:val="auto"/>
-          <w:sz w:val="22"/>
-          <w:szCs w:val="22"/>
-        </w:rPr>
-        <w:t>7</w:t>
-      </w:r>
-      <w:bookmarkEnd w:id="47"/>
+        <w:t>I7</w:t>
+      </w:r>
+      <w:bookmarkEnd w:id="48"/>
     </w:p>
     <w:p>
       <w:r>
@@ -11754,7 +11763,7 @@
           <w:sz w:val="28"/>
         </w:rPr>
       </w:pPr>
-      <w:bookmarkStart w:id="48" w:name="_Toc43559792"/>
+      <w:bookmarkStart w:id="49" w:name="_Toc43559792"/>
       <w:r>
         <w:rPr>
           <w:color w:val="auto"/>
@@ -11763,7 +11772,7 @@
         <w:lastRenderedPageBreak/>
         <w:t>Performance Requirements</w:t>
       </w:r>
-      <w:bookmarkEnd w:id="48"/>
+      <w:bookmarkEnd w:id="49"/>
     </w:p>
     <w:p>
       <w:pPr>
@@ -11784,7 +11793,7 @@
         </w:rPr>
         <w:tab/>
       </w:r>
-      <w:bookmarkStart w:id="49" w:name="_Toc43559793"/>
+      <w:bookmarkStart w:id="50" w:name="_Toc43559793"/>
       <w:r>
         <w:rPr>
           <w:color w:val="auto"/>
@@ -11792,7 +11801,7 @@
         </w:rPr>
         <w:t>P1</w:t>
       </w:r>
-      <w:bookmarkEnd w:id="49"/>
+      <w:bookmarkEnd w:id="50"/>
     </w:p>
     <w:p>
       <w:r>
@@ -11818,7 +11827,7 @@
         </w:rPr>
         <w:tab/>
       </w:r>
-      <w:bookmarkStart w:id="50" w:name="_Toc43559794"/>
+      <w:bookmarkStart w:id="51" w:name="_Toc43559794"/>
       <w:r>
         <w:rPr>
           <w:color w:val="auto"/>
@@ -11826,7 +11835,7 @@
         </w:rPr>
         <w:t>P2</w:t>
       </w:r>
-      <w:bookmarkEnd w:id="50"/>
+      <w:bookmarkEnd w:id="51"/>
     </w:p>
     <w:p>
       <w:r>
@@ -11846,7 +11855,7 @@
           <w:sz w:val="28"/>
         </w:rPr>
       </w:pPr>
-      <w:bookmarkStart w:id="51" w:name="_Toc43559795"/>
+      <w:bookmarkStart w:id="52" w:name="_Toc43559795"/>
       <w:r>
         <w:rPr>
           <w:color w:val="auto"/>
@@ -11854,7 +11863,7 @@
         </w:rPr>
         <w:t>Other Non-Functional Attributes</w:t>
       </w:r>
-      <w:bookmarkEnd w:id="51"/>
+      <w:bookmarkEnd w:id="52"/>
     </w:p>
     <w:p>
       <w:pPr>
@@ -11875,7 +11884,7 @@
         </w:rPr>
         <w:tab/>
       </w:r>
-      <w:bookmarkStart w:id="52" w:name="_Toc43559796"/>
+      <w:bookmarkStart w:id="53" w:name="_Toc43559796"/>
       <w:r>
         <w:rPr>
           <w:color w:val="auto"/>
@@ -11883,7 +11892,7 @@
         </w:rPr>
         <w:t>Security</w:t>
       </w:r>
-      <w:bookmarkEnd w:id="52"/>
+      <w:bookmarkEnd w:id="53"/>
     </w:p>
     <w:p>
       <w:pPr>
@@ -11898,7 +11907,7 @@
           <w:szCs w:val="22"/>
         </w:rPr>
       </w:pPr>
-      <w:bookmarkStart w:id="53" w:name="_Toc43559797"/>
+      <w:bookmarkStart w:id="54" w:name="_Toc43559797"/>
       <w:r>
         <w:rPr>
           <w:color w:val="auto"/>
@@ -11907,7 +11916,7 @@
         </w:rPr>
         <w:t>N1</w:t>
       </w:r>
-      <w:bookmarkEnd w:id="53"/>
+      <w:bookmarkEnd w:id="54"/>
     </w:p>
     <w:p>
       <w:r>
@@ -11939,7 +11948,7 @@
         </w:rPr>
         <w:tab/>
       </w:r>
-      <w:bookmarkStart w:id="54" w:name="_Toc43559798"/>
+      <w:bookmarkStart w:id="55" w:name="_Toc43559798"/>
       <w:r>
         <w:rPr>
           <w:color w:val="auto"/>
@@ -11947,7 +11956,7 @@
         </w:rPr>
         <w:t>Reliability</w:t>
       </w:r>
-      <w:bookmarkEnd w:id="54"/>
+      <w:bookmarkEnd w:id="55"/>
     </w:p>
     <w:p>
       <w:pPr>
@@ -11962,7 +11971,7 @@
           <w:szCs w:val="22"/>
         </w:rPr>
       </w:pPr>
-      <w:bookmarkStart w:id="55" w:name="_Toc43559799"/>
+      <w:bookmarkStart w:id="56" w:name="_Toc43559799"/>
       <w:r>
         <w:rPr>
           <w:color w:val="auto"/>
@@ -11971,7 +11980,7 @@
         </w:rPr>
         <w:t>N2</w:t>
       </w:r>
-      <w:bookmarkEnd w:id="55"/>
+      <w:bookmarkEnd w:id="56"/>
     </w:p>
     <w:p>
       <w:r>
@@ -11997,7 +12006,7 @@
         </w:rPr>
         <w:tab/>
       </w:r>
-      <w:bookmarkStart w:id="56" w:name="_Toc43559800"/>
+      <w:bookmarkStart w:id="57" w:name="_Toc43559800"/>
       <w:r>
         <w:rPr>
           <w:color w:val="auto"/>
@@ -12005,7 +12014,7 @@
         </w:rPr>
         <w:t>Maintainability</w:t>
       </w:r>
-      <w:bookmarkEnd w:id="56"/>
+      <w:bookmarkEnd w:id="57"/>
     </w:p>
     <w:p>
       <w:pPr>
@@ -12020,7 +12029,7 @@
           <w:szCs w:val="22"/>
         </w:rPr>
       </w:pPr>
-      <w:bookmarkStart w:id="57" w:name="_Toc43559801"/>
+      <w:bookmarkStart w:id="58" w:name="_Toc43559801"/>
       <w:r>
         <w:rPr>
           <w:color w:val="auto"/>
@@ -12029,7 +12038,7 @@
         </w:rPr>
         <w:t>N3</w:t>
       </w:r>
-      <w:bookmarkEnd w:id="57"/>
+      <w:bookmarkEnd w:id="58"/>
     </w:p>
     <w:p>
       <w:r>
@@ -12049,7 +12058,7 @@
           <w:szCs w:val="22"/>
         </w:rPr>
       </w:pPr>
-      <w:bookmarkStart w:id="58" w:name="_Toc43559802"/>
+      <w:bookmarkStart w:id="59" w:name="_Toc43559802"/>
       <w:r>
         <w:rPr>
           <w:color w:val="auto"/>
@@ -12058,7 +12067,7 @@
         </w:rPr>
         <w:t>N4</w:t>
       </w:r>
-      <w:bookmarkEnd w:id="58"/>
+      <w:bookmarkEnd w:id="59"/>
     </w:p>
     <w:p>
       <w:r>
@@ -12084,7 +12093,7 @@
         </w:rPr>
         <w:tab/>
       </w:r>
-      <w:bookmarkStart w:id="59" w:name="_Toc43559803"/>
+      <w:bookmarkStart w:id="60" w:name="_Toc43559803"/>
       <w:r>
         <w:rPr>
           <w:color w:val="auto"/>
@@ -12092,7 +12101,7 @@
         </w:rPr>
         <w:t>Portability</w:t>
       </w:r>
-      <w:bookmarkEnd w:id="59"/>
+      <w:bookmarkEnd w:id="60"/>
     </w:p>
     <w:p>
       <w:pPr>
@@ -12107,7 +12116,7 @@
           <w:szCs w:val="22"/>
         </w:rPr>
       </w:pPr>
-      <w:bookmarkStart w:id="60" w:name="_Toc43559804"/>
+      <w:bookmarkStart w:id="61" w:name="_Toc43559804"/>
       <w:r>
         <w:rPr>
           <w:color w:val="auto"/>
@@ -12116,7 +12125,7 @@
         </w:rPr>
         <w:t>N5</w:t>
       </w:r>
-      <w:bookmarkEnd w:id="60"/>
+      <w:bookmarkEnd w:id="61"/>
     </w:p>
     <w:p>
       <w:r>
@@ -12154,7 +12163,7 @@
         </w:rPr>
         <w:tab/>
       </w:r>
-      <w:bookmarkStart w:id="61" w:name="_Toc43559805"/>
+      <w:bookmarkStart w:id="62" w:name="_Toc43559805"/>
       <w:r>
         <w:rPr>
           <w:color w:val="auto"/>
@@ -12162,7 +12171,7 @@
         </w:rPr>
         <w:t>Resource Utilization</w:t>
       </w:r>
-      <w:bookmarkEnd w:id="61"/>
+      <w:bookmarkEnd w:id="62"/>
     </w:p>
     <w:p>
       <w:pPr>
@@ -12177,7 +12186,7 @@
           <w:szCs w:val="22"/>
         </w:rPr>
       </w:pPr>
-      <w:bookmarkStart w:id="62" w:name="_Toc43559806"/>
+      <w:bookmarkStart w:id="63" w:name="_Toc43559806"/>
       <w:r>
         <w:rPr>
           <w:color w:val="auto"/>
@@ -12186,7 +12195,7 @@
         </w:rPr>
         <w:t>N6</w:t>
       </w:r>
-      <w:bookmarkEnd w:id="62"/>
+      <w:bookmarkEnd w:id="63"/>
     </w:p>
     <w:p>
       <w:r>
@@ -12212,7 +12221,7 @@
         </w:rPr>
         <w:tab/>
       </w:r>
-      <w:bookmarkStart w:id="63" w:name="_Toc43559807"/>
+      <w:bookmarkStart w:id="64" w:name="_Toc43559807"/>
       <w:r>
         <w:rPr>
           <w:color w:val="auto"/>
@@ -12220,7 +12229,7 @@
         </w:rPr>
         <w:t>Serviceability</w:t>
       </w:r>
-      <w:bookmarkEnd w:id="63"/>
+      <w:bookmarkEnd w:id="64"/>
     </w:p>
     <w:p>
       <w:pPr>
@@ -12235,7 +12244,7 @@
           <w:szCs w:val="22"/>
         </w:rPr>
       </w:pPr>
-      <w:bookmarkStart w:id="64" w:name="_Toc43559808"/>
+      <w:bookmarkStart w:id="65" w:name="_Toc43559808"/>
       <w:r>
         <w:rPr>
           <w:color w:val="auto"/>
@@ -12244,7 +12253,7 @@
         </w:rPr>
         <w:t>N7</w:t>
       </w:r>
-      <w:bookmarkEnd w:id="64"/>
+      <w:bookmarkEnd w:id="65"/>
     </w:p>
     <w:p>
       <w:r>
@@ -12264,8 +12273,8 @@
           <w:sz w:val="28"/>
         </w:rPr>
       </w:pPr>
-      <w:bookmarkStart w:id="65" w:name="_Toc9462445"/>
-      <w:bookmarkStart w:id="66" w:name="_Toc43559809"/>
+      <w:bookmarkStart w:id="66" w:name="_Toc9462445"/>
+      <w:bookmarkStart w:id="67" w:name="_Toc43559809"/>
       <w:r>
         <w:rPr>
           <w:color w:val="auto"/>
@@ -12273,8 +12282,8 @@
         </w:rPr>
         <w:t>Operational Scenarios</w:t>
       </w:r>
-      <w:bookmarkEnd w:id="65"/>
       <w:bookmarkEnd w:id="66"/>
+      <w:bookmarkEnd w:id="67"/>
     </w:p>
     <w:p>
       <w:pPr>
@@ -12295,8 +12304,8 @@
         </w:rPr>
         <w:tab/>
       </w:r>
-      <w:bookmarkStart w:id="67" w:name="_Toc9462447"/>
-      <w:bookmarkStart w:id="68" w:name="_Toc43559810"/>
+      <w:bookmarkStart w:id="68" w:name="_Toc9462447"/>
+      <w:bookmarkStart w:id="69" w:name="_Toc43559810"/>
       <w:r>
         <w:rPr>
           <w:color w:val="auto"/>
@@ -12304,8 +12313,8 @@
         </w:rPr>
         <w:t>Scenario A</w:t>
       </w:r>
-      <w:bookmarkEnd w:id="67"/>
       <w:bookmarkEnd w:id="68"/>
+      <w:bookmarkEnd w:id="69"/>
     </w:p>
     <w:p>
       <w:r>
@@ -12332,8 +12341,8 @@
         <w:lastRenderedPageBreak/>
         <w:tab/>
       </w:r>
-      <w:bookmarkStart w:id="69" w:name="_Toc9462448"/>
-      <w:bookmarkStart w:id="70" w:name="_Toc43559811"/>
+      <w:bookmarkStart w:id="70" w:name="_Toc9462448"/>
+      <w:bookmarkStart w:id="71" w:name="_Toc43559811"/>
       <w:r>
         <w:rPr>
           <w:color w:val="auto"/>
@@ -12341,8 +12350,8 @@
         </w:rPr>
         <w:t>Scenario B</w:t>
       </w:r>
-      <w:bookmarkEnd w:id="69"/>
       <w:bookmarkEnd w:id="70"/>
+      <w:bookmarkEnd w:id="71"/>
     </w:p>
     <w:p>
       <w:r>
@@ -12368,7 +12377,7 @@
         </w:rPr>
         <w:tab/>
       </w:r>
-      <w:bookmarkStart w:id="71" w:name="_Toc43559812"/>
+      <w:bookmarkStart w:id="72" w:name="_Toc43559812"/>
       <w:r>
         <w:rPr>
           <w:color w:val="auto"/>
@@ -12376,7 +12385,7 @@
         </w:rPr>
         <w:t>Scenario C</w:t>
       </w:r>
-      <w:bookmarkEnd w:id="71"/>
+      <w:bookmarkEnd w:id="72"/>
     </w:p>
     <w:p>
       <w:r>
@@ -12396,8 +12405,8 @@
           <w:sz w:val="28"/>
         </w:rPr>
       </w:pPr>
-      <w:bookmarkStart w:id="72" w:name="_Toc9462450"/>
-      <w:bookmarkStart w:id="73" w:name="_Toc43559813"/>
+      <w:bookmarkStart w:id="73" w:name="_Toc9462450"/>
+      <w:bookmarkStart w:id="74" w:name="_Toc43559813"/>
       <w:r>
         <w:rPr>
           <w:color w:val="auto"/>
@@ -12419,8 +12428,8 @@
         </w:rPr>
         <w:t>nd User Stories</w:t>
       </w:r>
-      <w:bookmarkEnd w:id="72"/>
       <w:bookmarkEnd w:id="73"/>
+      <w:bookmarkEnd w:id="74"/>
       <w:r>
         <w:rPr>
           <w:color w:val="auto"/>
@@ -12448,7 +12457,7 @@
         </w:rPr>
         <w:tab/>
       </w:r>
-      <w:bookmarkStart w:id="74" w:name="_Toc43559814"/>
+      <w:bookmarkStart w:id="75" w:name="_Toc43559814"/>
       <w:r>
         <w:rPr>
           <w:color w:val="auto"/>
@@ -12456,7 +12465,7 @@
         </w:rPr>
         <w:t>Use Case</w:t>
       </w:r>
-      <w:bookmarkEnd w:id="74"/>
+      <w:bookmarkEnd w:id="75"/>
     </w:p>
     <w:p>
       <w:pPr>
@@ -12471,7 +12480,7 @@
           <w:szCs w:val="22"/>
         </w:rPr>
       </w:pPr>
-      <w:bookmarkStart w:id="75" w:name="_Toc43559815"/>
+      <w:bookmarkStart w:id="76" w:name="_Toc43559815"/>
       <w:r>
         <w:rPr>
           <w:color w:val="auto"/>
@@ -12480,7 +12489,7 @@
         </w:rPr>
         <w:t>B1 UC01</w:t>
       </w:r>
-      <w:bookmarkEnd w:id="75"/>
+      <w:bookmarkEnd w:id="76"/>
     </w:p>
     <w:p>
       <w:r>
@@ -12601,7 +12610,7 @@
           <w:szCs w:val="22"/>
         </w:rPr>
       </w:pPr>
-      <w:bookmarkStart w:id="76" w:name="_Toc43559816"/>
+      <w:bookmarkStart w:id="77" w:name="_Toc43559816"/>
       <w:r>
         <w:rPr>
           <w:color w:val="auto"/>
@@ -12610,7 +12619,7 @@
         </w:rPr>
         <w:t>B2 UC01</w:t>
       </w:r>
-      <w:bookmarkEnd w:id="76"/>
+      <w:bookmarkEnd w:id="77"/>
     </w:p>
     <w:p>
       <w:r>
@@ -12731,7 +12740,7 @@
           <w:szCs w:val="22"/>
         </w:rPr>
       </w:pPr>
-      <w:bookmarkStart w:id="77" w:name="_Toc43559817"/>
+      <w:bookmarkStart w:id="78" w:name="_Toc43559817"/>
       <w:r>
         <w:rPr>
           <w:color w:val="auto"/>
@@ -12741,7 +12750,7 @@
         <w:lastRenderedPageBreak/>
         <w:t>Use Case Diagram</w:t>
       </w:r>
-      <w:bookmarkEnd w:id="77"/>
+      <w:bookmarkEnd w:id="78"/>
     </w:p>
     <w:p>
       <w:r>
@@ -12818,7 +12827,7 @@
         </w:rPr>
         <w:tab/>
       </w:r>
-      <w:bookmarkStart w:id="78" w:name="_Toc43559818"/>
+      <w:bookmarkStart w:id="79" w:name="_Toc43559818"/>
       <w:r>
         <w:rPr>
           <w:color w:val="auto"/>
@@ -12826,7 +12835,7 @@
         </w:rPr>
         <w:t>User Stories</w:t>
       </w:r>
-      <w:bookmarkEnd w:id="78"/>
+      <w:bookmarkEnd w:id="79"/>
     </w:p>
     <w:p>
       <w:pPr>
@@ -12841,7 +12850,7 @@
           <w:szCs w:val="22"/>
         </w:rPr>
       </w:pPr>
-      <w:bookmarkStart w:id="79" w:name="_Toc43559819"/>
+      <w:bookmarkStart w:id="80" w:name="_Toc43559819"/>
       <w:r>
         <w:rPr>
           <w:color w:val="auto"/>
@@ -12850,7 +12859,7 @@
         </w:rPr>
         <w:t>User Stories Per Business Requirement</w:t>
       </w:r>
-      <w:bookmarkEnd w:id="79"/>
+      <w:bookmarkEnd w:id="80"/>
     </w:p>
     <w:p>
       <w:r>
@@ -12987,7 +12996,7 @@
           <w:numId w:val="2"/>
         </w:numPr>
       </w:pPr>
-      <w:bookmarkStart w:id="80" w:name="_Toc43559820"/>
+      <w:bookmarkStart w:id="81" w:name="_Toc43559820"/>
       <w:r>
         <w:rPr>
           <w:color w:val="auto"/>
@@ -13012,7 +13021,7 @@
         </w:rPr>
         <w:t>es Per Functional Requirement</w:t>
       </w:r>
-      <w:bookmarkEnd w:id="80"/>
+      <w:bookmarkEnd w:id="81"/>
     </w:p>
     <w:p>
       <w:r>
@@ -13187,8 +13196,8 @@
           <w:sz w:val="28"/>
         </w:rPr>
       </w:pPr>
-      <w:bookmarkStart w:id="81" w:name="_Toc9462452"/>
-      <w:bookmarkStart w:id="82" w:name="_Toc43559821"/>
+      <w:bookmarkStart w:id="82" w:name="_Toc9462452"/>
+      <w:bookmarkStart w:id="83" w:name="_Toc43559821"/>
       <w:r>
         <w:rPr>
           <w:color w:val="auto"/>
@@ -13196,8 +13205,8 @@
         </w:rPr>
         <w:t>Sequence Diagrams</w:t>
       </w:r>
-      <w:bookmarkEnd w:id="81"/>
       <w:bookmarkEnd w:id="82"/>
+      <w:bookmarkEnd w:id="83"/>
     </w:p>
     <w:p>
       <w:pPr>
@@ -13218,7 +13227,7 @@
         </w:rPr>
         <w:tab/>
       </w:r>
-      <w:bookmarkStart w:id="83" w:name="_Toc43559822"/>
+      <w:bookmarkStart w:id="84" w:name="_Toc43559822"/>
       <w:r>
         <w:rPr>
           <w:color w:val="auto"/>
@@ -13226,7 +13235,7 @@
         </w:rPr>
         <w:t>Sequence Diagram Of Requirements I1 And P6</w:t>
       </w:r>
-      <w:bookmarkEnd w:id="83"/>
+      <w:bookmarkEnd w:id="84"/>
     </w:p>
     <w:p/>
     <w:p>
@@ -13293,7 +13302,7 @@
         <w:lastRenderedPageBreak/>
         <w:tab/>
       </w:r>
-      <w:bookmarkStart w:id="84" w:name="_Toc43559823"/>
+      <w:bookmarkStart w:id="85" w:name="_Toc43559823"/>
       <w:r>
         <w:rPr>
           <w:color w:val="auto"/>
@@ -13301,7 +13310,7 @@
         </w:rPr>
         <w:t>Sequence Diagram Of Requirement N2</w:t>
       </w:r>
-      <w:bookmarkEnd w:id="84"/>
+      <w:bookmarkEnd w:id="85"/>
     </w:p>
     <w:p>
       <w:r>
@@ -13360,8 +13369,8 @@
           <w:sz w:val="28"/>
         </w:rPr>
       </w:pPr>
-      <w:bookmarkStart w:id="85" w:name="_Toc9462454"/>
-      <w:bookmarkStart w:id="86" w:name="_Toc43559824"/>
+      <w:bookmarkStart w:id="86" w:name="_Toc9462454"/>
+      <w:bookmarkStart w:id="87" w:name="_Toc43559824"/>
       <w:r>
         <w:rPr>
           <w:color w:val="auto"/>
@@ -13369,8 +13378,8 @@
         </w:rPr>
         <w:t>Appendices</w:t>
       </w:r>
-      <w:bookmarkEnd w:id="85"/>
       <w:bookmarkEnd w:id="86"/>
+      <w:bookmarkEnd w:id="87"/>
     </w:p>
     <w:p>
       <w:pPr>
@@ -13391,8 +13400,8 @@
         </w:rPr>
         <w:tab/>
       </w:r>
-      <w:bookmarkStart w:id="87" w:name="_Toc9462455"/>
-      <w:bookmarkStart w:id="88" w:name="_Toc43559825"/>
+      <w:bookmarkStart w:id="88" w:name="_Toc9462455"/>
+      <w:bookmarkStart w:id="89" w:name="_Toc43559825"/>
       <w:r>
         <w:rPr>
           <w:color w:val="auto"/>
@@ -13400,8 +13409,8 @@
         </w:rPr>
         <w:t>MOSCOW</w:t>
       </w:r>
-      <w:bookmarkEnd w:id="87"/>
       <w:bookmarkEnd w:id="88"/>
+      <w:bookmarkEnd w:id="89"/>
       <w:r>
         <w:rPr>
           <w:color w:val="auto"/>
@@ -13418,7 +13427,7 @@
           <w:numId w:val="2"/>
         </w:numPr>
       </w:pPr>
-      <w:bookmarkStart w:id="89" w:name="_Toc43559826"/>
+      <w:bookmarkStart w:id="90" w:name="_Toc43559826"/>
       <w:r>
         <w:rPr>
           <w:color w:val="auto"/>
@@ -13427,7 +13436,7 @@
         </w:rPr>
         <w:t>Must</w:t>
       </w:r>
-      <w:bookmarkEnd w:id="89"/>
+      <w:bookmarkEnd w:id="90"/>
     </w:p>
     <w:p>
       <w:r>
@@ -13800,7 +13809,7 @@
           <w:numId w:val="2"/>
         </w:numPr>
       </w:pPr>
-      <w:bookmarkStart w:id="90" w:name="_Toc43559827"/>
+      <w:bookmarkStart w:id="91" w:name="_Toc43559827"/>
       <w:r>
         <w:rPr>
           <w:color w:val="auto"/>
@@ -13809,7 +13818,7 @@
         </w:rPr>
         <w:t>Should</w:t>
       </w:r>
-      <w:bookmarkEnd w:id="90"/>
+      <w:bookmarkEnd w:id="91"/>
     </w:p>
     <w:p>
       <w:r>
@@ -14276,7 +14285,7 @@
           <w:numId w:val="2"/>
         </w:numPr>
       </w:pPr>
-      <w:bookmarkStart w:id="91" w:name="_Toc43559828"/>
+      <w:bookmarkStart w:id="92" w:name="_Toc43559828"/>
       <w:r>
         <w:rPr>
           <w:color w:val="auto"/>
@@ -14286,7 +14295,7 @@
         <w:lastRenderedPageBreak/>
         <w:t>Could</w:t>
       </w:r>
-      <w:bookmarkEnd w:id="91"/>
+      <w:bookmarkEnd w:id="92"/>
     </w:p>
     <w:p>
       <w:r>
@@ -14600,7 +14609,7 @@
           <w:numId w:val="2"/>
         </w:numPr>
       </w:pPr>
-      <w:bookmarkStart w:id="92" w:name="_Toc43559829"/>
+      <w:bookmarkStart w:id="93" w:name="_Toc43559829"/>
       <w:r>
         <w:rPr>
           <w:color w:val="auto"/>
@@ -14625,7 +14634,7 @@
         </w:rPr>
         <w:t>t</w:t>
       </w:r>
-      <w:bookmarkEnd w:id="92"/>
+      <w:bookmarkEnd w:id="93"/>
     </w:p>
     <w:p>
       <w:r>
@@ -14907,8 +14916,8 @@
         </w:rPr>
         <w:tab/>
       </w:r>
-      <w:bookmarkStart w:id="93" w:name="_Toc9462456"/>
-      <w:bookmarkStart w:id="94" w:name="_Toc43559830"/>
+      <w:bookmarkStart w:id="94" w:name="_Toc9462456"/>
+      <w:bookmarkStart w:id="95" w:name="_Toc43559830"/>
       <w:r>
         <w:rPr>
           <w:color w:val="auto"/>
@@ -14930,8 +14939,8 @@
         </w:rPr>
         <w:t>or Project Requirement Changes</w:t>
       </w:r>
-      <w:bookmarkEnd w:id="93"/>
       <w:bookmarkEnd w:id="94"/>
+      <w:bookmarkEnd w:id="95"/>
     </w:p>
     <w:p>
       <w:r>
@@ -14963,7 +14972,7 @@
           <w:szCs w:val="22"/>
         </w:rPr>
       </w:pPr>
-      <w:bookmarkStart w:id="95" w:name="_Toc43559831"/>
+      <w:bookmarkStart w:id="96" w:name="_Toc43559831"/>
       <w:r>
         <w:rPr>
           <w:color w:val="auto"/>
@@ -14973,7 +14982,7 @@
         <w:lastRenderedPageBreak/>
         <w:t>Example Change</w:t>
       </w:r>
-      <w:bookmarkEnd w:id="95"/>
+      <w:bookmarkEnd w:id="96"/>
     </w:p>
     <w:p>
       <w:r>
@@ -15257,7 +15266,15 @@
         <w:t>**</w:t>
       </w:r>
       <w:r>
-        <w:t>: Accepted|Rejected: [brief description of why the change was accepted or rejected, including if the requirement text in the change request was modified]</w:t>
+        <w:t xml:space="preserve">: </w:t>
+      </w:r>
+      <w:proofErr w:type="spellStart"/>
+      <w:r>
+        <w:t>Accepted|Rejected</w:t>
+      </w:r>
+      <w:proofErr w:type="spellEnd"/>
+      <w:r>
+        <w:t>: [brief description of why the change was accepted or rejected, including if the requirement text in the change request was modified]</w:t>
       </w:r>
     </w:p>
     <w:p>
@@ -15272,7 +15289,7 @@
           <w:sz w:val="24"/>
         </w:rPr>
       </w:pPr>
-      <w:bookmarkStart w:id="96" w:name="_Toc9462457"/>
+      <w:bookmarkStart w:id="97" w:name="_Toc9462457"/>
       <w:r>
         <w:rPr>
           <w:color w:val="auto"/>
@@ -15280,7 +15297,7 @@
         </w:rPr>
         <w:t xml:space="preserve">   </w:t>
       </w:r>
-      <w:bookmarkStart w:id="97" w:name="_Toc43559832"/>
+      <w:bookmarkStart w:id="98" w:name="_Toc43559832"/>
       <w:r>
         <w:rPr>
           <w:color w:val="auto"/>
@@ -15288,8 +15305,8 @@
         </w:rPr>
         <w:t>Schedule</w:t>
       </w:r>
-      <w:bookmarkEnd w:id="96"/>
       <w:bookmarkEnd w:id="97"/>
+      <w:bookmarkEnd w:id="98"/>
     </w:p>
     <w:p>
       <w:pPr>
@@ -15310,7 +15327,7 @@
         </w:rPr>
         <w:t xml:space="preserve">   </w:t>
       </w:r>
-      <w:bookmarkStart w:id="98" w:name="_Toc43559833"/>
+      <w:bookmarkStart w:id="99" w:name="_Toc43559833"/>
       <w:r>
         <w:rPr>
           <w:color w:val="auto"/>
@@ -15318,7 +15335,7 @@
         </w:rPr>
         <w:t>Requirements Traceability Matrix</w:t>
       </w:r>
-      <w:bookmarkEnd w:id="98"/>
+      <w:bookmarkEnd w:id="99"/>
     </w:p>
     <w:tbl>
       <w:tblPr>
@@ -15601,7 +15618,7 @@
         </w:rPr>
         <w:t xml:space="preserve">   </w:t>
       </w:r>
-      <w:bookmarkStart w:id="99" w:name="_Toc43559834"/>
+      <w:bookmarkStart w:id="100" w:name="_Toc43559834"/>
       <w:r>
         <w:rPr>
           <w:color w:val="auto"/>
@@ -15609,7 +15626,7 @@
         </w:rPr>
         <w:t>Verification And Validation Testing Document</w:t>
       </w:r>
-      <w:bookmarkEnd w:id="99"/>
+      <w:bookmarkEnd w:id="100"/>
     </w:p>
     <w:p>
       <w:pPr>
@@ -15654,7 +15671,7 @@
 </file>
 
 <file path=word/endnotes.xml><?xml version="1.0" encoding="utf-8"?>
-<w:endnotes xmlns:wpc="http://schemas.microsoft.com/office/word/2010/wordprocessingCanvas" xmlns:cx="http://schemas.microsoft.com/office/drawing/2014/chartex" xmlns:cx1="http://schemas.microsoft.com/office/drawing/2015/9/8/chartex" xmlns:cx2="http://schemas.microsoft.com/office/drawing/2015/10/21/chartex" xmlns:cx3="http://schemas.microsoft.com/office/drawing/2016/5/9/chartex" xmlns:cx4="http://schemas.microsoft.com/office/drawing/2016/5/10/chartex" xmlns:cx5="http://schemas.microsoft.com/office/drawing/2016/5/11/chartex" xmlns:cx6="http://schemas.microsoft.com/office/drawing/2016/5/12/chartex" xmlns:cx7="http://schemas.microsoft.com/office/drawing/2016/5/13/chartex" xmlns:cx8="http://schemas.microsoft.com/office/drawing/2016/5/14/chartex" xmlns:mc="http://schemas.openxmlformats.org/markup-compatibility/2006" xmlns:aink="http://schemas.microsoft.com/office/drawing/2016/ink" xmlns:am3d="http://schemas.microsoft.com/office/drawing/2017/model3d" xmlns:o="urn:schemas-microsoft-com:office:office" xmlns:r="http://schemas.openxmlformats.org/officeDocument/2006/relationships" xmlns:m="http://schemas.openxmlformats.org/officeDocument/2006/math" xmlns:v="urn:schemas-microsoft-com:vml" xmlns:wp14="http://schemas.microsoft.com/office/word/2010/wordprocessingDrawing" xmlns:wp="http://schemas.openxmlformats.org/drawingml/2006/wordprocessingDrawing" xmlns:w10="urn:schemas-microsoft-com:office:word" xmlns:w="http://schemas.openxmlformats.org/wordprocessingml/2006/main" xmlns:w14="http://schemas.microsoft.com/office/word/2010/wordml" xmlns:w15="http://schemas.microsoft.com/office/word/2012/wordml" xmlns:w16cex="http://schemas.microsoft.com/office/word/2018/wordml/cex" xmlns:w16cid="http://schemas.microsoft.com/office/word/2016/wordml/cid" xmlns:w16="http://schemas.microsoft.com/office/word/2018/wordml" xmlns:w16se="http://schemas.microsoft.com/office/word/2015/wordml/symex" xmlns:wpg="http://schemas.microsoft.com/office/word/2010/wordprocessingGroup" xmlns:wpi="http://schemas.microsoft.com/office/word/2010/wordprocessingInk" xmlns:wne="http://schemas.microsoft.com/office/word/2006/wordml" xmlns:wps="http://schemas.microsoft.com/office/word/2010/wordprocessingShape" mc:Ignorable="w14 w15 w16se w16cid w16 w16cex wp14">
+<w:endnotes xmlns:wpc="http://schemas.microsoft.com/office/word/2010/wordprocessingCanvas" xmlns:cx="http://schemas.microsoft.com/office/drawing/2014/chartex" xmlns:cx1="http://schemas.microsoft.com/office/drawing/2015/9/8/chartex" xmlns:cx2="http://schemas.microsoft.com/office/drawing/2015/10/21/chartex" xmlns:cx3="http://schemas.microsoft.com/office/drawing/2016/5/9/chartex" xmlns:cx4="http://schemas.microsoft.com/office/drawing/2016/5/10/chartex" xmlns:cx5="http://schemas.microsoft.com/office/drawing/2016/5/11/chartex" xmlns:cx6="http://schemas.microsoft.com/office/drawing/2016/5/12/chartex" xmlns:cx7="http://schemas.microsoft.com/office/drawing/2016/5/13/chartex" xmlns:cx8="http://schemas.microsoft.com/office/drawing/2016/5/14/chartex" xmlns:mc="http://schemas.openxmlformats.org/markup-compatibility/2006" xmlns:aink="http://schemas.microsoft.com/office/drawing/2016/ink" xmlns:am3d="http://schemas.microsoft.com/office/drawing/2017/model3d" xmlns:o="urn:schemas-microsoft-com:office:office" xmlns:r="http://schemas.openxmlformats.org/officeDocument/2006/relationships" xmlns:m="http://schemas.openxmlformats.org/officeDocument/2006/math" xmlns:v="urn:schemas-microsoft-com:vml" xmlns:wp14="http://schemas.microsoft.com/office/word/2010/wordprocessingDrawing" xmlns:wp="http://schemas.openxmlformats.org/drawingml/2006/wordprocessingDrawing" xmlns:w10="urn:schemas-microsoft-com:office:word" xmlns:w="http://schemas.openxmlformats.org/wordprocessingml/2006/main" xmlns:w14="http://schemas.microsoft.com/office/word/2010/wordml" xmlns:w15="http://schemas.microsoft.com/office/word/2012/wordml" xmlns:w16cid="http://schemas.microsoft.com/office/word/2016/wordml/cid" xmlns:w16se="http://schemas.microsoft.com/office/word/2015/wordml/symex" xmlns:wpg="http://schemas.microsoft.com/office/word/2010/wordprocessingGroup" xmlns:wpi="http://schemas.microsoft.com/office/word/2010/wordprocessingInk" xmlns:wne="http://schemas.microsoft.com/office/word/2006/wordml" xmlns:wps="http://schemas.microsoft.com/office/word/2010/wordprocessingShape" mc:Ignorable="w14 w15 w16se w16cid wp14">
   <w:endnote w:type="separator" w:id="-1">
     <w:p>
       <w:pPr>
@@ -15679,7 +15696,7 @@
 </file>
 
 <file path=word/footer1.xml><?xml version="1.0" encoding="utf-8"?>
-<w:ftr xmlns:wpc="http://schemas.microsoft.com/office/word/2010/wordprocessingCanvas" xmlns:cx="http://schemas.microsoft.com/office/drawing/2014/chartex" xmlns:cx1="http://schemas.microsoft.com/office/drawing/2015/9/8/chartex" xmlns:cx2="http://schemas.microsoft.com/office/drawing/2015/10/21/chartex" xmlns:cx3="http://schemas.microsoft.com/office/drawing/2016/5/9/chartex" xmlns:cx4="http://schemas.microsoft.com/office/drawing/2016/5/10/chartex" xmlns:cx5="http://schemas.microsoft.com/office/drawing/2016/5/11/chartex" xmlns:cx6="http://schemas.microsoft.com/office/drawing/2016/5/12/chartex" xmlns:cx7="http://schemas.microsoft.com/office/drawing/2016/5/13/chartex" xmlns:cx8="http://schemas.microsoft.com/office/drawing/2016/5/14/chartex" xmlns:mc="http://schemas.openxmlformats.org/markup-compatibility/2006" xmlns:aink="http://schemas.microsoft.com/office/drawing/2016/ink" xmlns:am3d="http://schemas.microsoft.com/office/drawing/2017/model3d" xmlns:o="urn:schemas-microsoft-com:office:office" xmlns:r="http://schemas.openxmlformats.org/officeDocument/2006/relationships" xmlns:m="http://schemas.openxmlformats.org/officeDocument/2006/math" xmlns:v="urn:schemas-microsoft-com:vml" xmlns:wp14="http://schemas.microsoft.com/office/word/2010/wordprocessingDrawing" xmlns:wp="http://schemas.openxmlformats.org/drawingml/2006/wordprocessingDrawing" xmlns:w10="urn:schemas-microsoft-com:office:word" xmlns:w="http://schemas.openxmlformats.org/wordprocessingml/2006/main" xmlns:w14="http://schemas.microsoft.com/office/word/2010/wordml" xmlns:w15="http://schemas.microsoft.com/office/word/2012/wordml" xmlns:w16cex="http://schemas.microsoft.com/office/word/2018/wordml/cex" xmlns:w16cid="http://schemas.microsoft.com/office/word/2016/wordml/cid" xmlns:w16="http://schemas.microsoft.com/office/word/2018/wordml" xmlns:w16se="http://schemas.microsoft.com/office/word/2015/wordml/symex" xmlns:wpg="http://schemas.microsoft.com/office/word/2010/wordprocessingGroup" xmlns:wpi="http://schemas.microsoft.com/office/word/2010/wordprocessingInk" xmlns:wne="http://schemas.microsoft.com/office/word/2006/wordml" xmlns:wps="http://schemas.microsoft.com/office/word/2010/wordprocessingShape" mc:Ignorable="w14 w15 w16se w16cid w16 w16cex wp14">
+<w:ftr xmlns:wpc="http://schemas.microsoft.com/office/word/2010/wordprocessingCanvas" xmlns:cx="http://schemas.microsoft.com/office/drawing/2014/chartex" xmlns:cx1="http://schemas.microsoft.com/office/drawing/2015/9/8/chartex" xmlns:cx2="http://schemas.microsoft.com/office/drawing/2015/10/21/chartex" xmlns:cx3="http://schemas.microsoft.com/office/drawing/2016/5/9/chartex" xmlns:cx4="http://schemas.microsoft.com/office/drawing/2016/5/10/chartex" xmlns:cx5="http://schemas.microsoft.com/office/drawing/2016/5/11/chartex" xmlns:cx6="http://schemas.microsoft.com/office/drawing/2016/5/12/chartex" xmlns:cx7="http://schemas.microsoft.com/office/drawing/2016/5/13/chartex" xmlns:cx8="http://schemas.microsoft.com/office/drawing/2016/5/14/chartex" xmlns:mc="http://schemas.openxmlformats.org/markup-compatibility/2006" xmlns:aink="http://schemas.microsoft.com/office/drawing/2016/ink" xmlns:am3d="http://schemas.microsoft.com/office/drawing/2017/model3d" xmlns:o="urn:schemas-microsoft-com:office:office" xmlns:r="http://schemas.openxmlformats.org/officeDocument/2006/relationships" xmlns:m="http://schemas.openxmlformats.org/officeDocument/2006/math" xmlns:v="urn:schemas-microsoft-com:vml" xmlns:wp14="http://schemas.microsoft.com/office/word/2010/wordprocessingDrawing" xmlns:wp="http://schemas.openxmlformats.org/drawingml/2006/wordprocessingDrawing" xmlns:w10="urn:schemas-microsoft-com:office:word" xmlns:w="http://schemas.openxmlformats.org/wordprocessingml/2006/main" xmlns:w14="http://schemas.microsoft.com/office/word/2010/wordml" xmlns:w15="http://schemas.microsoft.com/office/word/2012/wordml" xmlns:w16cid="http://schemas.microsoft.com/office/word/2016/wordml/cid" xmlns:w16se="http://schemas.microsoft.com/office/word/2015/wordml/symex" xmlns:wpg="http://schemas.microsoft.com/office/word/2010/wordprocessingGroup" xmlns:wpi="http://schemas.microsoft.com/office/word/2010/wordprocessingInk" xmlns:wne="http://schemas.microsoft.com/office/word/2006/wordml" xmlns:wps="http://schemas.microsoft.com/office/word/2010/wordprocessingShape" mc:Ignorable="w14 w15 w16se w16cid wp14">
   <w:sdt>
     <w:sdtPr>
       <w:id w:val="1111420679"/>
@@ -15805,7 +15822,7 @@
 </file>
 
 <file path=word/footer2.xml><?xml version="1.0" encoding="utf-8"?>
-<w:ftr xmlns:wpc="http://schemas.microsoft.com/office/word/2010/wordprocessingCanvas" xmlns:cx="http://schemas.microsoft.com/office/drawing/2014/chartex" xmlns:cx1="http://schemas.microsoft.com/office/drawing/2015/9/8/chartex" xmlns:cx2="http://schemas.microsoft.com/office/drawing/2015/10/21/chartex" xmlns:cx3="http://schemas.microsoft.com/office/drawing/2016/5/9/chartex" xmlns:cx4="http://schemas.microsoft.com/office/drawing/2016/5/10/chartex" xmlns:cx5="http://schemas.microsoft.com/office/drawing/2016/5/11/chartex" xmlns:cx6="http://schemas.microsoft.com/office/drawing/2016/5/12/chartex" xmlns:cx7="http://schemas.microsoft.com/office/drawing/2016/5/13/chartex" xmlns:cx8="http://schemas.microsoft.com/office/drawing/2016/5/14/chartex" xmlns:mc="http://schemas.openxmlformats.org/markup-compatibility/2006" xmlns:aink="http://schemas.microsoft.com/office/drawing/2016/ink" xmlns:am3d="http://schemas.microsoft.com/office/drawing/2017/model3d" xmlns:o="urn:schemas-microsoft-com:office:office" xmlns:r="http://schemas.openxmlformats.org/officeDocument/2006/relationships" xmlns:m="http://schemas.openxmlformats.org/officeDocument/2006/math" xmlns:v="urn:schemas-microsoft-com:vml" xmlns:wp14="http://schemas.microsoft.com/office/word/2010/wordprocessingDrawing" xmlns:wp="http://schemas.openxmlformats.org/drawingml/2006/wordprocessingDrawing" xmlns:w10="urn:schemas-microsoft-com:office:word" xmlns:w="http://schemas.openxmlformats.org/wordprocessingml/2006/main" xmlns:w14="http://schemas.microsoft.com/office/word/2010/wordml" xmlns:w15="http://schemas.microsoft.com/office/word/2012/wordml" xmlns:w16cex="http://schemas.microsoft.com/office/word/2018/wordml/cex" xmlns:w16cid="http://schemas.microsoft.com/office/word/2016/wordml/cid" xmlns:w16="http://schemas.microsoft.com/office/word/2018/wordml" xmlns:w16se="http://schemas.microsoft.com/office/word/2015/wordml/symex" xmlns:wpg="http://schemas.microsoft.com/office/word/2010/wordprocessingGroup" xmlns:wpi="http://schemas.microsoft.com/office/word/2010/wordprocessingInk" xmlns:wne="http://schemas.microsoft.com/office/word/2006/wordml" xmlns:wps="http://schemas.microsoft.com/office/word/2010/wordprocessingShape" mc:Ignorable="w14 w15 w16se w16cid w16 w16cex wp14">
+<w:ftr xmlns:wpc="http://schemas.microsoft.com/office/word/2010/wordprocessingCanvas" xmlns:cx="http://schemas.microsoft.com/office/drawing/2014/chartex" xmlns:cx1="http://schemas.microsoft.com/office/drawing/2015/9/8/chartex" xmlns:cx2="http://schemas.microsoft.com/office/drawing/2015/10/21/chartex" xmlns:cx3="http://schemas.microsoft.com/office/drawing/2016/5/9/chartex" xmlns:cx4="http://schemas.microsoft.com/office/drawing/2016/5/10/chartex" xmlns:cx5="http://schemas.microsoft.com/office/drawing/2016/5/11/chartex" xmlns:cx6="http://schemas.microsoft.com/office/drawing/2016/5/12/chartex" xmlns:cx7="http://schemas.microsoft.com/office/drawing/2016/5/13/chartex" xmlns:cx8="http://schemas.microsoft.com/office/drawing/2016/5/14/chartex" xmlns:mc="http://schemas.openxmlformats.org/markup-compatibility/2006" xmlns:aink="http://schemas.microsoft.com/office/drawing/2016/ink" xmlns:am3d="http://schemas.microsoft.com/office/drawing/2017/model3d" xmlns:o="urn:schemas-microsoft-com:office:office" xmlns:r="http://schemas.openxmlformats.org/officeDocument/2006/relationships" xmlns:m="http://schemas.openxmlformats.org/officeDocument/2006/math" xmlns:v="urn:schemas-microsoft-com:vml" xmlns:wp14="http://schemas.microsoft.com/office/word/2010/wordprocessingDrawing" xmlns:wp="http://schemas.openxmlformats.org/drawingml/2006/wordprocessingDrawing" xmlns:w10="urn:schemas-microsoft-com:office:word" xmlns:w="http://schemas.openxmlformats.org/wordprocessingml/2006/main" xmlns:w14="http://schemas.microsoft.com/office/word/2010/wordml" xmlns:w15="http://schemas.microsoft.com/office/word/2012/wordml" xmlns:w16cid="http://schemas.microsoft.com/office/word/2016/wordml/cid" xmlns:w16se="http://schemas.microsoft.com/office/word/2015/wordml/symex" xmlns:wpg="http://schemas.microsoft.com/office/word/2010/wordprocessingGroup" xmlns:wpi="http://schemas.microsoft.com/office/word/2010/wordprocessingInk" xmlns:wne="http://schemas.microsoft.com/office/word/2006/wordml" xmlns:wps="http://schemas.microsoft.com/office/word/2010/wordprocessingShape" mc:Ignorable="w14 w15 w16se w16cid wp14">
   <w:p>
     <w:pPr>
       <w:pStyle w:val="Footer"/>
@@ -15921,7 +15938,7 @@
 </file>
 
 <file path=word/footnotes.xml><?xml version="1.0" encoding="utf-8"?>
-<w:footnotes xmlns:wpc="http://schemas.microsoft.com/office/word/2010/wordprocessingCanvas" xmlns:cx="http://schemas.microsoft.com/office/drawing/2014/chartex" xmlns:cx1="http://schemas.microsoft.com/office/drawing/2015/9/8/chartex" xmlns:cx2="http://schemas.microsoft.com/office/drawing/2015/10/21/chartex" xmlns:cx3="http://schemas.microsoft.com/office/drawing/2016/5/9/chartex" xmlns:cx4="http://schemas.microsoft.com/office/drawing/2016/5/10/chartex" xmlns:cx5="http://schemas.microsoft.com/office/drawing/2016/5/11/chartex" xmlns:cx6="http://schemas.microsoft.com/office/drawing/2016/5/12/chartex" xmlns:cx7="http://schemas.microsoft.com/office/drawing/2016/5/13/chartex" xmlns:cx8="http://schemas.microsoft.com/office/drawing/2016/5/14/chartex" xmlns:mc="http://schemas.openxmlformats.org/markup-compatibility/2006" xmlns:aink="http://schemas.microsoft.com/office/drawing/2016/ink" xmlns:am3d="http://schemas.microsoft.com/office/drawing/2017/model3d" xmlns:o="urn:schemas-microsoft-com:office:office" xmlns:r="http://schemas.openxmlformats.org/officeDocument/2006/relationships" xmlns:m="http://schemas.openxmlformats.org/officeDocument/2006/math" xmlns:v="urn:schemas-microsoft-com:vml" xmlns:wp14="http://schemas.microsoft.com/office/word/2010/wordprocessingDrawing" xmlns:wp="http://schemas.openxmlformats.org/drawingml/2006/wordprocessingDrawing" xmlns:w10="urn:schemas-microsoft-com:office:word" xmlns:w="http://schemas.openxmlformats.org/wordprocessingml/2006/main" xmlns:w14="http://schemas.microsoft.com/office/word/2010/wordml" xmlns:w15="http://schemas.microsoft.com/office/word/2012/wordml" xmlns:w16cex="http://schemas.microsoft.com/office/word/2018/wordml/cex" xmlns:w16cid="http://schemas.microsoft.com/office/word/2016/wordml/cid" xmlns:w16="http://schemas.microsoft.com/office/word/2018/wordml" xmlns:w16se="http://schemas.microsoft.com/office/word/2015/wordml/symex" xmlns:wpg="http://schemas.microsoft.com/office/word/2010/wordprocessingGroup" xmlns:wpi="http://schemas.microsoft.com/office/word/2010/wordprocessingInk" xmlns:wne="http://schemas.microsoft.com/office/word/2006/wordml" xmlns:wps="http://schemas.microsoft.com/office/word/2010/wordprocessingShape" mc:Ignorable="w14 w15 w16se w16cid w16 w16cex wp14">
+<w:footnotes xmlns:wpc="http://schemas.microsoft.com/office/word/2010/wordprocessingCanvas" xmlns:cx="http://schemas.microsoft.com/office/drawing/2014/chartex" xmlns:cx1="http://schemas.microsoft.com/office/drawing/2015/9/8/chartex" xmlns:cx2="http://schemas.microsoft.com/office/drawing/2015/10/21/chartex" xmlns:cx3="http://schemas.microsoft.com/office/drawing/2016/5/9/chartex" xmlns:cx4="http://schemas.microsoft.com/office/drawing/2016/5/10/chartex" xmlns:cx5="http://schemas.microsoft.com/office/drawing/2016/5/11/chartex" xmlns:cx6="http://schemas.microsoft.com/office/drawing/2016/5/12/chartex" xmlns:cx7="http://schemas.microsoft.com/office/drawing/2016/5/13/chartex" xmlns:cx8="http://schemas.microsoft.com/office/drawing/2016/5/14/chartex" xmlns:mc="http://schemas.openxmlformats.org/markup-compatibility/2006" xmlns:aink="http://schemas.microsoft.com/office/drawing/2016/ink" xmlns:am3d="http://schemas.microsoft.com/office/drawing/2017/model3d" xmlns:o="urn:schemas-microsoft-com:office:office" xmlns:r="http://schemas.openxmlformats.org/officeDocument/2006/relationships" xmlns:m="http://schemas.openxmlformats.org/officeDocument/2006/math" xmlns:v="urn:schemas-microsoft-com:vml" xmlns:wp14="http://schemas.microsoft.com/office/word/2010/wordprocessingDrawing" xmlns:wp="http://schemas.openxmlformats.org/drawingml/2006/wordprocessingDrawing" xmlns:w10="urn:schemas-microsoft-com:office:word" xmlns:w="http://schemas.openxmlformats.org/wordprocessingml/2006/main" xmlns:w14="http://schemas.microsoft.com/office/word/2010/wordml" xmlns:w15="http://schemas.microsoft.com/office/word/2012/wordml" xmlns:w16cid="http://schemas.microsoft.com/office/word/2016/wordml/cid" xmlns:w16se="http://schemas.microsoft.com/office/word/2015/wordml/symex" xmlns:wpg="http://schemas.microsoft.com/office/word/2010/wordprocessingGroup" xmlns:wpi="http://schemas.microsoft.com/office/word/2010/wordprocessingInk" xmlns:wne="http://schemas.microsoft.com/office/word/2006/wordml" xmlns:wps="http://schemas.microsoft.com/office/word/2010/wordprocessingShape" mc:Ignorable="w14 w15 w16se w16cid wp14">
   <w:footnote w:type="separator" w:id="-1">
     <w:p>
       <w:pPr>
@@ -15946,7 +15963,7 @@
 </file>
 
 <file path=word/header1.xml><?xml version="1.0" encoding="utf-8"?>
-<w:hdr xmlns:wpc="http://schemas.microsoft.com/office/word/2010/wordprocessingCanvas" xmlns:cx="http://schemas.microsoft.com/office/drawing/2014/chartex" xmlns:cx1="http://schemas.microsoft.com/office/drawing/2015/9/8/chartex" xmlns:cx2="http://schemas.microsoft.com/office/drawing/2015/10/21/chartex" xmlns:cx3="http://schemas.microsoft.com/office/drawing/2016/5/9/chartex" xmlns:cx4="http://schemas.microsoft.com/office/drawing/2016/5/10/chartex" xmlns:cx5="http://schemas.microsoft.com/office/drawing/2016/5/11/chartex" xmlns:cx6="http://schemas.microsoft.com/office/drawing/2016/5/12/chartex" xmlns:cx7="http://schemas.microsoft.com/office/drawing/2016/5/13/chartex" xmlns:cx8="http://schemas.microsoft.com/office/drawing/2016/5/14/chartex" xmlns:mc="http://schemas.openxmlformats.org/markup-compatibility/2006" xmlns:aink="http://schemas.microsoft.com/office/drawing/2016/ink" xmlns:am3d="http://schemas.microsoft.com/office/drawing/2017/model3d" xmlns:o="urn:schemas-microsoft-com:office:office" xmlns:r="http://schemas.openxmlformats.org/officeDocument/2006/relationships" xmlns:m="http://schemas.openxmlformats.org/officeDocument/2006/math" xmlns:v="urn:schemas-microsoft-com:vml" xmlns:wp14="http://schemas.microsoft.com/office/word/2010/wordprocessingDrawing" xmlns:wp="http://schemas.openxmlformats.org/drawingml/2006/wordprocessingDrawing" xmlns:w10="urn:schemas-microsoft-com:office:word" xmlns:w="http://schemas.openxmlformats.org/wordprocessingml/2006/main" xmlns:w14="http://schemas.microsoft.com/office/word/2010/wordml" xmlns:w15="http://schemas.microsoft.com/office/word/2012/wordml" xmlns:w16cex="http://schemas.microsoft.com/office/word/2018/wordml/cex" xmlns:w16cid="http://schemas.microsoft.com/office/word/2016/wordml/cid" xmlns:w16="http://schemas.microsoft.com/office/word/2018/wordml" xmlns:w16se="http://schemas.microsoft.com/office/word/2015/wordml/symex" xmlns:wpg="http://schemas.microsoft.com/office/word/2010/wordprocessingGroup" xmlns:wpi="http://schemas.microsoft.com/office/word/2010/wordprocessingInk" xmlns:wne="http://schemas.microsoft.com/office/word/2006/wordml" xmlns:wps="http://schemas.microsoft.com/office/word/2010/wordprocessingShape" mc:Ignorable="w14 w15 w16se w16cid w16 w16cex wp14">
+<w:hdr xmlns:wpc="http://schemas.microsoft.com/office/word/2010/wordprocessingCanvas" xmlns:cx="http://schemas.microsoft.com/office/drawing/2014/chartex" xmlns:cx1="http://schemas.microsoft.com/office/drawing/2015/9/8/chartex" xmlns:cx2="http://schemas.microsoft.com/office/drawing/2015/10/21/chartex" xmlns:cx3="http://schemas.microsoft.com/office/drawing/2016/5/9/chartex" xmlns:cx4="http://schemas.microsoft.com/office/drawing/2016/5/10/chartex" xmlns:cx5="http://schemas.microsoft.com/office/drawing/2016/5/11/chartex" xmlns:cx6="http://schemas.microsoft.com/office/drawing/2016/5/12/chartex" xmlns:cx7="http://schemas.microsoft.com/office/drawing/2016/5/13/chartex" xmlns:cx8="http://schemas.microsoft.com/office/drawing/2016/5/14/chartex" xmlns:mc="http://schemas.openxmlformats.org/markup-compatibility/2006" xmlns:aink="http://schemas.microsoft.com/office/drawing/2016/ink" xmlns:am3d="http://schemas.microsoft.com/office/drawing/2017/model3d" xmlns:o="urn:schemas-microsoft-com:office:office" xmlns:r="http://schemas.openxmlformats.org/officeDocument/2006/relationships" xmlns:m="http://schemas.openxmlformats.org/officeDocument/2006/math" xmlns:v="urn:schemas-microsoft-com:vml" xmlns:wp14="http://schemas.microsoft.com/office/word/2010/wordprocessingDrawing" xmlns:wp="http://schemas.openxmlformats.org/drawingml/2006/wordprocessingDrawing" xmlns:w10="urn:schemas-microsoft-com:office:word" xmlns:w="http://schemas.openxmlformats.org/wordprocessingml/2006/main" xmlns:w14="http://schemas.microsoft.com/office/word/2010/wordml" xmlns:w15="http://schemas.microsoft.com/office/word/2012/wordml" xmlns:w16cid="http://schemas.microsoft.com/office/word/2016/wordml/cid" xmlns:w16se="http://schemas.microsoft.com/office/word/2015/wordml/symex" xmlns:wpg="http://schemas.microsoft.com/office/word/2010/wordprocessingGroup" xmlns:wpi="http://schemas.microsoft.com/office/word/2010/wordprocessingInk" xmlns:wne="http://schemas.microsoft.com/office/word/2006/wordml" xmlns:wps="http://schemas.microsoft.com/office/word/2010/wordprocessingShape" mc:Ignorable="w14 w15 w16se w16cid wp14">
   <w:p>
     <w:pPr>
       <w:pStyle w:val="Header"/>
@@ -15961,7 +15978,7 @@
 </file>
 
 <file path=word/numbering.xml><?xml version="1.0" encoding="utf-8"?>
-<w:numbering xmlns:wpc="http://schemas.microsoft.com/office/word/2010/wordprocessingCanvas" xmlns:cx="http://schemas.microsoft.com/office/drawing/2014/chartex" xmlns:cx1="http://schemas.microsoft.com/office/drawing/2015/9/8/chartex" xmlns:cx2="http://schemas.microsoft.com/office/drawing/2015/10/21/chartex" xmlns:cx3="http://schemas.microsoft.com/office/drawing/2016/5/9/chartex" xmlns:cx4="http://schemas.microsoft.com/office/drawing/2016/5/10/chartex" xmlns:cx5="http://schemas.microsoft.com/office/drawing/2016/5/11/chartex" xmlns:cx6="http://schemas.microsoft.com/office/drawing/2016/5/12/chartex" xmlns:cx7="http://schemas.microsoft.com/office/drawing/2016/5/13/chartex" xmlns:cx8="http://schemas.microsoft.com/office/drawing/2016/5/14/chartex" xmlns:mc="http://schemas.openxmlformats.org/markup-compatibility/2006" xmlns:aink="http://schemas.microsoft.com/office/drawing/2016/ink" xmlns:am3d="http://schemas.microsoft.com/office/drawing/2017/model3d" xmlns:o="urn:schemas-microsoft-com:office:office" xmlns:r="http://schemas.openxmlformats.org/officeDocument/2006/relationships" xmlns:m="http://schemas.openxmlformats.org/officeDocument/2006/math" xmlns:v="urn:schemas-microsoft-com:vml" xmlns:wp14="http://schemas.microsoft.com/office/word/2010/wordprocessingDrawing" xmlns:wp="http://schemas.openxmlformats.org/drawingml/2006/wordprocessingDrawing" xmlns:w10="urn:schemas-microsoft-com:office:word" xmlns:w="http://schemas.openxmlformats.org/wordprocessingml/2006/main" xmlns:w14="http://schemas.microsoft.com/office/word/2010/wordml" xmlns:w15="http://schemas.microsoft.com/office/word/2012/wordml" xmlns:w16cex="http://schemas.microsoft.com/office/word/2018/wordml/cex" xmlns:w16cid="http://schemas.microsoft.com/office/word/2016/wordml/cid" xmlns:w16="http://schemas.microsoft.com/office/word/2018/wordml" xmlns:w16se="http://schemas.microsoft.com/office/word/2015/wordml/symex" xmlns:wpg="http://schemas.microsoft.com/office/word/2010/wordprocessingGroup" xmlns:wpi="http://schemas.microsoft.com/office/word/2010/wordprocessingInk" xmlns:wne="http://schemas.microsoft.com/office/word/2006/wordml" xmlns:wps="http://schemas.microsoft.com/office/word/2010/wordprocessingShape" mc:Ignorable="w14 w15 w16se w16cid w16 w16cex wp14">
+<w:numbering xmlns:wpc="http://schemas.microsoft.com/office/word/2010/wordprocessingCanvas" xmlns:cx="http://schemas.microsoft.com/office/drawing/2014/chartex" xmlns:cx1="http://schemas.microsoft.com/office/drawing/2015/9/8/chartex" xmlns:cx2="http://schemas.microsoft.com/office/drawing/2015/10/21/chartex" xmlns:cx3="http://schemas.microsoft.com/office/drawing/2016/5/9/chartex" xmlns:cx4="http://schemas.microsoft.com/office/drawing/2016/5/10/chartex" xmlns:cx5="http://schemas.microsoft.com/office/drawing/2016/5/11/chartex" xmlns:cx6="http://schemas.microsoft.com/office/drawing/2016/5/12/chartex" xmlns:cx7="http://schemas.microsoft.com/office/drawing/2016/5/13/chartex" xmlns:cx8="http://schemas.microsoft.com/office/drawing/2016/5/14/chartex" xmlns:mc="http://schemas.openxmlformats.org/markup-compatibility/2006" xmlns:aink="http://schemas.microsoft.com/office/drawing/2016/ink" xmlns:am3d="http://schemas.microsoft.com/office/drawing/2017/model3d" xmlns:o="urn:schemas-microsoft-com:office:office" xmlns:r="http://schemas.openxmlformats.org/officeDocument/2006/relationships" xmlns:m="http://schemas.openxmlformats.org/officeDocument/2006/math" xmlns:v="urn:schemas-microsoft-com:vml" xmlns:wp14="http://schemas.microsoft.com/office/word/2010/wordprocessingDrawing" xmlns:wp="http://schemas.openxmlformats.org/drawingml/2006/wordprocessingDrawing" xmlns:w10="urn:schemas-microsoft-com:office:word" xmlns:w="http://schemas.openxmlformats.org/wordprocessingml/2006/main" xmlns:w14="http://schemas.microsoft.com/office/word/2010/wordml" xmlns:w15="http://schemas.microsoft.com/office/word/2012/wordml" xmlns:w16cid="http://schemas.microsoft.com/office/word/2016/wordml/cid" xmlns:w16se="http://schemas.microsoft.com/office/word/2015/wordml/symex" xmlns:wpg="http://schemas.microsoft.com/office/word/2010/wordprocessingGroup" xmlns:wpi="http://schemas.microsoft.com/office/word/2010/wordprocessingInk" xmlns:wne="http://schemas.microsoft.com/office/word/2006/wordml" xmlns:wps="http://schemas.microsoft.com/office/word/2010/wordprocessingShape" mc:Ignorable="w14 w15 w16se w16cid wp14">
   <w:abstractNum w:abstractNumId="0" w15:restartNumberingAfterBreak="0">
     <w:nsid w:val="110A4DDA"/>
     <w:multiLevelType w:val="multilevel"/>
@@ -16364,7 +16381,7 @@
 </file>
 
 <file path=word/styles.xml><?xml version="1.0" encoding="utf-8"?>
-<w:styles xmlns:mc="http://schemas.openxmlformats.org/markup-compatibility/2006" xmlns:r="http://schemas.openxmlformats.org/officeDocument/2006/relationships" xmlns:w="http://schemas.openxmlformats.org/wordprocessingml/2006/main" xmlns:w14="http://schemas.microsoft.com/office/word/2010/wordml" xmlns:w15="http://schemas.microsoft.com/office/word/2012/wordml" xmlns:w16cex="http://schemas.microsoft.com/office/word/2018/wordml/cex" xmlns:w16cid="http://schemas.microsoft.com/office/word/2016/wordml/cid" xmlns:w16="http://schemas.microsoft.com/office/word/2018/wordml" xmlns:w16se="http://schemas.microsoft.com/office/word/2015/wordml/symex" mc:Ignorable="w14 w15 w16se w16cid w16 w16cex">
+<w:styles xmlns:mc="http://schemas.openxmlformats.org/markup-compatibility/2006" xmlns:r="http://schemas.openxmlformats.org/officeDocument/2006/relationships" xmlns:w="http://schemas.openxmlformats.org/wordprocessingml/2006/main" xmlns:w14="http://schemas.microsoft.com/office/word/2010/wordml" xmlns:w15="http://schemas.microsoft.com/office/word/2012/wordml" xmlns:w16cid="http://schemas.microsoft.com/office/word/2016/wordml/cid" xmlns:w16se="http://schemas.microsoft.com/office/word/2015/wordml/symex" mc:Ignorable="w14 w15 w16se w16cid">
   <w:docDefaults>
     <w:rPrDefault>
       <w:rPr>
@@ -16376,7 +16393,7 @@
     </w:rPrDefault>
     <w:pPrDefault/>
   </w:docDefaults>
-  <w:latentStyles w:defLockedState="0" w:defUIPriority="99" w:defSemiHidden="0" w:defUnhideWhenUsed="0" w:defQFormat="0" w:count="376">
+  <w:latentStyles w:defLockedState="0" w:defUIPriority="99" w:defSemiHidden="0" w:defUnhideWhenUsed="0" w:defQFormat="0" w:count="377">
     <w:lsdException w:name="Normal" w:uiPriority="0" w:qFormat="1"/>
     <w:lsdException w:name="heading 1" w:uiPriority="9" w:qFormat="1"/>
     <w:lsdException w:name="heading 2" w:semiHidden="1" w:uiPriority="9" w:unhideWhenUsed="1" w:qFormat="1"/>
@@ -16482,7 +16499,6 @@
     <w:lsdException w:name="HTML Sample" w:semiHidden="1" w:unhideWhenUsed="1"/>
     <w:lsdException w:name="HTML Typewriter" w:semiHidden="1" w:unhideWhenUsed="1"/>
     <w:lsdException w:name="HTML Variable" w:semiHidden="1" w:unhideWhenUsed="1"/>
-    <w:lsdException w:name="Normal Table" w:semiHidden="1" w:unhideWhenUsed="1"/>
     <w:lsdException w:name="annotation subject" w:semiHidden="1" w:unhideWhenUsed="1"/>
     <w:lsdException w:name="No List" w:semiHidden="1" w:unhideWhenUsed="1"/>
     <w:lsdException w:name="Outline List 1" w:semiHidden="1" w:unhideWhenUsed="1"/>
@@ -16529,10 +16545,8 @@
     <w:lsdException w:name="Table Subtle 2" w:semiHidden="1" w:unhideWhenUsed="1"/>
     <w:lsdException w:name="Table Web 1" w:semiHidden="1" w:unhideWhenUsed="1"/>
     <w:lsdException w:name="Table Web 2" w:semiHidden="1" w:unhideWhenUsed="1"/>
-    <w:lsdException w:name="Table Web 3" w:semiHidden="1" w:unhideWhenUsed="1"/>
     <w:lsdException w:name="Balloon Text" w:semiHidden="1" w:unhideWhenUsed="1"/>
     <w:lsdException w:name="Table Grid" w:uiPriority="39"/>
-    <w:lsdException w:name="Table Theme" w:semiHidden="1" w:unhideWhenUsed="1"/>
     <w:lsdException w:name="Placeholder Text" w:semiHidden="1"/>
     <w:lsdException w:name="No Spacing" w:uiPriority="1" w:qFormat="1"/>
     <w:lsdException w:name="Light Shading" w:uiPriority="60"/>
@@ -16753,6 +16767,7 @@
     <w:lsdException w:name="Hashtag" w:semiHidden="1" w:unhideWhenUsed="1"/>
     <w:lsdException w:name="Unresolved Mention" w:semiHidden="1" w:unhideWhenUsed="1"/>
     <w:lsdException w:name="Smart Link" w:semiHidden="1" w:unhideWhenUsed="1"/>
+    <w:lsdException w:name="Smart Link Error" w:semiHidden="1" w:unhideWhenUsed="1"/>
   </w:latentStyles>
   <w:style w:type="paragraph" w:default="1" w:styleId="Normal">
     <w:name w:val="Normal"/>
@@ -17879,7 +17894,7 @@
 </file>
 
 <file path=customXml/itemProps1.xml><?xml version="1.0" encoding="utf-8"?>
-<ds:datastoreItem xmlns:ds="http://schemas.openxmlformats.org/officeDocument/2006/customXml" ds:itemID="{3C6A3B26-AADD-44C7-9FC7-D4BB05CA3F09}">
+<ds:datastoreItem xmlns:ds="http://schemas.openxmlformats.org/officeDocument/2006/customXml" ds:itemID="{8A9C532A-5E08-44DE-BA97-94FDEEA6CAEE}">
   <ds:schemaRefs>
     <ds:schemaRef ds:uri="http://schemas.openxmlformats.org/officeDocument/2006/bibliography"/>
   </ds:schemaRefs>

</xml_diff>